<commit_message>
- Separated EDIT onto 2 fragments: EDIT and COMPLETED - Updated Language selection with the spinner - TOP bar painted to BLUE color - Extended the ListView Adapter to fit bottom of the screen
</commit_message>
<xml_diff>
--- a/DOCS/WHATTODO_Backlog.docx
+++ b/DOCS/WHATTODO_Backlog.docx
@@ -36,9 +36,9 @@
         <w:tblLook w:val="04A0"/>
       </w:tblPr>
       <w:tblGrid>
-        <w:gridCol w:w="1008"/>
-        <w:gridCol w:w="3060"/>
-        <w:gridCol w:w="5220"/>
+        <w:gridCol w:w="1095"/>
+        <w:gridCol w:w="3036"/>
+        <w:gridCol w:w="5157"/>
       </w:tblGrid>
       <w:tr>
         <w:tc>
@@ -61,6 +61,22 @@
               <w:t>HIGH</w:t>
             </w:r>
           </w:p>
+          <w:p>
+            <w:pPr>
+              <w:jc w:val="center"/>
+              <w:rPr>
+                <w:b/>
+                <w:color w:val="FF0000"/>
+              </w:rPr>
+            </w:pPr>
+            <w:r>
+              <w:rPr>
+                <w:b/>
+                <w:color w:val="FF0000"/>
+              </w:rPr>
+              <w:t>BUG</w:t>
+            </w:r>
+          </w:p>
         </w:tc>
         <w:tc>
           <w:tcPr>
@@ -85,38 +101,52 @@
             <w:tcW w:w="5220" w:type="dxa"/>
           </w:tcPr>
           <w:p>
-            <w:pPr>
-              <w:rPr>
-                <w:lang w:val="ru-RU"/>
-              </w:rPr>
-            </w:pPr>
-            <w:proofErr w:type="spellStart"/>
             <w:r>
               <w:rPr>
                 <w:lang w:val="ru-RU"/>
               </w:rPr>
               <w:t>Аппа</w:t>
             </w:r>
-            <w:proofErr w:type="spellEnd"/>
-            <w:r>
-              <w:rPr>
-                <w:lang w:val="ru-RU"/>
-              </w:rPr>
+            <w:r>
               <w:t xml:space="preserve"> </w:t>
             </w:r>
-            <w:proofErr w:type="spellStart"/>
             <w:r>
               <w:rPr>
                 <w:lang w:val="ru-RU"/>
               </w:rPr>
               <w:t>крашиться</w:t>
             </w:r>
-            <w:proofErr w:type="spellEnd"/>
-            <w:r>
-              <w:rPr>
-                <w:lang w:val="ru-RU"/>
-              </w:rPr>
-              <w:t xml:space="preserve"> при выборе календаря</w:t>
+            <w:r>
+              <w:t xml:space="preserve"> </w:t>
+            </w:r>
+            <w:r>
+              <w:rPr>
+                <w:lang w:val="ru-RU"/>
+              </w:rPr>
+              <w:t>при</w:t>
+            </w:r>
+            <w:r>
+              <w:t xml:space="preserve"> </w:t>
+            </w:r>
+            <w:r>
+              <w:rPr>
+                <w:lang w:val="ru-RU"/>
+              </w:rPr>
+              <w:t>выборе</w:t>
+            </w:r>
+            <w:r>
+              <w:t xml:space="preserve"> </w:t>
+            </w:r>
+            <w:r>
+              <w:rPr>
+                <w:lang w:val="ru-RU"/>
+              </w:rPr>
+              <w:t>календаря</w:t>
+            </w:r>
+          </w:p>
+          <w:p>
+            <w:r>
+              <w:t>Not supported by calendar-mode DatePicker</w:t>
             </w:r>
           </w:p>
         </w:tc>
@@ -131,16 +161,32 @@
               <w:jc w:val="center"/>
               <w:rPr>
                 <w:b/>
-              </w:rPr>
-            </w:pPr>
-            <w:r>
-              <w:rPr>
-                <w:b/>
                 <w:color w:val="FF0000"/>
               </w:rPr>
+            </w:pPr>
+            <w:r>
+              <w:rPr>
+                <w:b/>
+                <w:color w:val="FF0000"/>
+              </w:rPr>
               <w:t>HIGH</w:t>
             </w:r>
           </w:p>
+          <w:p>
+            <w:pPr>
+              <w:jc w:val="center"/>
+              <w:rPr>
+                <w:b/>
+              </w:rPr>
+            </w:pPr>
+            <w:r>
+              <w:rPr>
+                <w:b/>
+                <w:color w:val="FF0000"/>
+              </w:rPr>
+              <w:t>FEATURE</w:t>
+            </w:r>
+          </w:p>
         </w:tc>
         <w:tc>
           <w:tcPr>
@@ -158,11 +204,9 @@
               </w:rPr>
               <w:t xml:space="preserve">Меню Календарь – Интегрировать </w:t>
             </w:r>
-            <w:proofErr w:type="spellStart"/>
             <w:r>
               <w:t>mCalendar</w:t>
             </w:r>
-            <w:proofErr w:type="spellEnd"/>
           </w:p>
         </w:tc>
         <w:tc>
@@ -179,35 +223,19 @@
               <w:rPr>
                 <w:lang w:val="ru-RU"/>
               </w:rPr>
-              <w:t xml:space="preserve">Меню </w:t>
-            </w:r>
-            <w:proofErr w:type="spellStart"/>
-            <w:r>
-              <w:rPr>
-                <w:lang w:val="ru-RU"/>
-              </w:rPr>
-              <w:t>Календарб</w:t>
-            </w:r>
-            <w:proofErr w:type="spellEnd"/>
-            <w:r>
-              <w:rPr>
-                <w:lang w:val="ru-RU"/>
-              </w:rPr>
-              <w:t xml:space="preserve"> должно представлять собой </w:t>
-            </w:r>
-            <w:proofErr w:type="spellStart"/>
-            <w:r>
-              <w:rPr>
-                <w:lang w:val="ru-RU"/>
-              </w:rPr>
-              <w:t>циферное</w:t>
-            </w:r>
-            <w:proofErr w:type="spellEnd"/>
-            <w:r>
-              <w:rPr>
-                <w:lang w:val="ru-RU"/>
-              </w:rPr>
-              <w:t xml:space="preserve"> поле, где кружками отмечены даты, где имеются задачи.</w:t>
+              <w:t>Меню Календар</w:t>
+            </w:r>
+            <w:r>
+              <w:rPr>
+                <w:lang w:val="ru-RU"/>
+              </w:rPr>
+              <w:t>ь</w:t>
+            </w:r>
+            <w:r>
+              <w:rPr>
+                <w:lang w:val="ru-RU"/>
+              </w:rPr>
+              <w:t xml:space="preserve"> должно представлять собой циферное поле, где кружками отмечены даты, где имеются задачи.</w:t>
             </w:r>
           </w:p>
         </w:tc>
@@ -233,6 +261,21 @@
               <w:t>MED</w:t>
             </w:r>
           </w:p>
+          <w:p>
+            <w:pPr>
+              <w:jc w:val="center"/>
+              <w:rPr>
+                <w:b/>
+                <w:color w:val="F79646" w:themeColor="accent6"/>
+              </w:rPr>
+            </w:pPr>
+            <w:r>
+              <w:rPr>
+                <w:b/>
+              </w:rPr>
+              <w:t>FEATURE</w:t>
+            </w:r>
+          </w:p>
         </w:tc>
         <w:tc>
           <w:tcPr>
@@ -245,11 +288,9 @@
               </w:rPr>
               <w:t xml:space="preserve">Перевести приложение на </w:t>
             </w:r>
-            <w:proofErr w:type="spellStart"/>
             <w:r>
               <w:t>AndroidX</w:t>
             </w:r>
-            <w:proofErr w:type="spellEnd"/>
           </w:p>
         </w:tc>
         <w:tc>
@@ -269,52 +310,63 @@
         <w:tc>
           <w:tcPr>
             <w:tcW w:w="1008" w:type="dxa"/>
-          </w:tcPr>
-          <w:p>
-            <w:pPr>
-              <w:jc w:val="center"/>
-              <w:rPr>
-                <w:b/>
-              </w:rPr>
-            </w:pPr>
-            <w:r>
+            <w:shd w:val="clear" w:color="auto" w:fill="92D050"/>
+          </w:tcPr>
+          <w:p>
+            <w:pPr>
+              <w:jc w:val="center"/>
               <w:rPr>
                 <w:b/>
                 <w:color w:val="F79646" w:themeColor="accent6"/>
               </w:rPr>
+            </w:pPr>
+            <w:r>
+              <w:rPr>
+                <w:b/>
+                <w:color w:val="F79646" w:themeColor="accent6"/>
+              </w:rPr>
               <w:t>MED</w:t>
             </w:r>
           </w:p>
+          <w:p>
+            <w:pPr>
+              <w:jc w:val="center"/>
+              <w:rPr>
+                <w:b/>
+              </w:rPr>
+            </w:pPr>
+            <w:r>
+              <w:rPr>
+                <w:b/>
+                <w:color w:val="F79646" w:themeColor="accent6"/>
+              </w:rPr>
+              <w:t>SYSTEM</w:t>
+            </w:r>
+          </w:p>
         </w:tc>
         <w:tc>
           <w:tcPr>
             <w:tcW w:w="3060" w:type="dxa"/>
-          </w:tcPr>
-          <w:p>
-            <w:pPr>
-              <w:rPr>
-                <w:lang w:val="ru-RU"/>
-              </w:rPr>
-            </w:pPr>
-            <w:r>
-              <w:rPr>
-                <w:lang w:val="ru-RU"/>
-              </w:rPr>
-              <w:t xml:space="preserve">Закинуть проект в </w:t>
-            </w:r>
-            <w:proofErr w:type="spellStart"/>
-            <w:r>
-              <w:rPr>
-                <w:lang w:val="ru-RU"/>
-              </w:rPr>
-              <w:t>Гитхаб</w:t>
-            </w:r>
-            <w:proofErr w:type="spellEnd"/>
+            <w:shd w:val="clear" w:color="auto" w:fill="92D050"/>
+          </w:tcPr>
+          <w:p>
+            <w:pPr>
+              <w:rPr>
+                <w:lang w:val="ru-RU"/>
+              </w:rPr>
+            </w:pPr>
+            <w:r>
+              <w:rPr>
+                <w:lang w:val="ru-RU"/>
+              </w:rPr>
+              <w:t>Закинуть проект в Гитхаб</w:t>
+            </w:r>
           </w:p>
         </w:tc>
         <w:tc>
           <w:tcPr>
             <w:tcW w:w="5220" w:type="dxa"/>
+            <w:shd w:val="clear" w:color="auto" w:fill="92D050"/>
           </w:tcPr>
           <w:p>
             <w:pPr>
@@ -335,26 +387,43 @@
         <w:tc>
           <w:tcPr>
             <w:tcW w:w="1008" w:type="dxa"/>
-          </w:tcPr>
-          <w:p>
-            <w:pPr>
-              <w:jc w:val="center"/>
-              <w:rPr>
-                <w:b/>
-              </w:rPr>
-            </w:pPr>
-            <w:r>
+            <w:shd w:val="clear" w:color="auto" w:fill="92D050"/>
+          </w:tcPr>
+          <w:p>
+            <w:pPr>
+              <w:jc w:val="center"/>
               <w:rPr>
                 <w:b/>
                 <w:color w:val="FF0000"/>
               </w:rPr>
+            </w:pPr>
+            <w:r>
+              <w:rPr>
+                <w:b/>
+                <w:color w:val="FF0000"/>
+              </w:rPr>
               <w:t>HIGH</w:t>
             </w:r>
           </w:p>
+          <w:p>
+            <w:pPr>
+              <w:jc w:val="center"/>
+              <w:rPr>
+                <w:b/>
+              </w:rPr>
+            </w:pPr>
+            <w:r>
+              <w:rPr>
+                <w:b/>
+              </w:rPr>
+              <w:t>IMROVE</w:t>
+            </w:r>
+          </w:p>
         </w:tc>
         <w:tc>
           <w:tcPr>
             <w:tcW w:w="3060" w:type="dxa"/>
+            <w:shd w:val="clear" w:color="auto" w:fill="92D050"/>
           </w:tcPr>
           <w:p>
             <w:pPr>
@@ -381,13 +450,38 @@
               <w:rPr>
                 <w:lang w:val="ru-RU"/>
               </w:rPr>
-              <w:t>разделить на два фрагмента для законченных и незаконченных задач</w:t>
+              <w:t xml:space="preserve">разделить на два фрагмента для </w:t>
+            </w:r>
+            <w:r>
+              <w:t>COMPLETED</w:t>
+            </w:r>
+            <w:r>
+              <w:rPr>
+                <w:lang w:val="ru-RU"/>
+              </w:rPr>
+              <w:t xml:space="preserve"> и </w:t>
+            </w:r>
+            <w:r>
+              <w:t>EDIT</w:t>
+            </w:r>
+            <w:r>
+              <w:rPr>
+                <w:lang w:val="ru-RU"/>
+              </w:rPr>
+              <w:t xml:space="preserve"> </w:t>
+            </w:r>
+            <w:r>
+              <w:rPr>
+                <w:lang w:val="ru-RU"/>
+              </w:rPr>
+              <w:t>задач</w:t>
             </w:r>
           </w:p>
         </w:tc>
         <w:tc>
           <w:tcPr>
             <w:tcW w:w="5220" w:type="dxa"/>
+            <w:shd w:val="clear" w:color="auto" w:fill="92D050"/>
           </w:tcPr>
           <w:p>
             <w:pPr>
@@ -414,14 +508,29 @@
               <w:jc w:val="center"/>
               <w:rPr>
                 <w:b/>
-              </w:rPr>
-            </w:pPr>
-            <w:r>
-              <w:rPr>
-                <w:b/>
                 <w:color w:val="F79646" w:themeColor="accent6"/>
               </w:rPr>
+            </w:pPr>
+            <w:r>
+              <w:rPr>
+                <w:b/>
+                <w:color w:val="F79646" w:themeColor="accent6"/>
+              </w:rPr>
               <w:t>MED</w:t>
+            </w:r>
+          </w:p>
+          <w:p>
+            <w:pPr>
+              <w:jc w:val="center"/>
+              <w:rPr>
+                <w:b/>
+              </w:rPr>
+            </w:pPr>
+            <w:r>
+              <w:rPr>
+                <w:b/>
+              </w:rPr>
+              <w:t>FEATURE</w:t>
             </w:r>
           </w:p>
         </w:tc>
@@ -473,55 +582,102 @@
         <w:tc>
           <w:tcPr>
             <w:tcW w:w="1008" w:type="dxa"/>
-          </w:tcPr>
-          <w:p>
-            <w:pPr>
-              <w:jc w:val="center"/>
-              <w:rPr>
-                <w:b/>
-              </w:rPr>
-            </w:pPr>
-            <w:r>
+            <w:shd w:val="clear" w:color="auto" w:fill="92D050"/>
+          </w:tcPr>
+          <w:p>
+            <w:pPr>
+              <w:jc w:val="center"/>
               <w:rPr>
                 <w:b/>
                 <w:color w:val="F79646" w:themeColor="accent6"/>
               </w:rPr>
+            </w:pPr>
+            <w:r>
+              <w:rPr>
+                <w:b/>
+                <w:color w:val="F79646" w:themeColor="accent6"/>
+              </w:rPr>
               <w:t>MED</w:t>
             </w:r>
           </w:p>
+          <w:p>
+            <w:pPr>
+              <w:jc w:val="center"/>
+              <w:rPr>
+                <w:b/>
+              </w:rPr>
+            </w:pPr>
+            <w:r>
+              <w:rPr>
+                <w:b/>
+                <w:color w:val="F79646" w:themeColor="accent6"/>
+              </w:rPr>
+              <w:t>IMPROVE</w:t>
+            </w:r>
+          </w:p>
         </w:tc>
         <w:tc>
           <w:tcPr>
             <w:tcW w:w="3060" w:type="dxa"/>
-          </w:tcPr>
-          <w:p>
-            <w:pPr>
-              <w:rPr>
-                <w:lang w:val="ru-RU"/>
-              </w:rPr>
-            </w:pPr>
-            <w:r>
-              <w:t xml:space="preserve">SETTINGS -&gt; Language </w:t>
-            </w:r>
-            <w:r>
-              <w:rPr>
-                <w:lang w:val="ru-RU"/>
-              </w:rPr>
-              <w:t>сделать списком</w:t>
+            <w:shd w:val="clear" w:color="auto" w:fill="92D050"/>
+          </w:tcPr>
+          <w:p>
+            <w:pPr>
+              <w:rPr>
+                <w:lang w:val="ru-RU"/>
+              </w:rPr>
+            </w:pPr>
+            <w:r>
+              <w:t>SETTINGS</w:t>
+            </w:r>
+            <w:r>
+              <w:rPr>
+                <w:lang w:val="ru-RU"/>
+              </w:rPr>
+              <w:t xml:space="preserve"> -&gt; </w:t>
+            </w:r>
+            <w:r>
+              <w:t>Language</w:t>
+            </w:r>
+            <w:r>
+              <w:rPr>
+                <w:lang w:val="ru-RU"/>
+              </w:rPr>
+              <w:t xml:space="preserve"> </w:t>
+            </w:r>
+            <w:r>
+              <w:rPr>
+                <w:lang w:val="ru-RU"/>
+              </w:rPr>
+              <w:t xml:space="preserve">сделать </w:t>
+            </w:r>
+            <w:r>
+              <w:rPr>
+                <w:lang w:val="ru-RU"/>
+              </w:rPr>
+              <w:t>дропдаун списком</w:t>
             </w:r>
           </w:p>
         </w:tc>
         <w:tc>
           <w:tcPr>
             <w:tcW w:w="5220" w:type="dxa"/>
-          </w:tcPr>
-          <w:p/>
+            <w:shd w:val="clear" w:color="auto" w:fill="92D050"/>
+          </w:tcPr>
+          <w:p>
+            <w:pPr>
+              <w:rPr>
+                <w:lang w:val="ru-RU"/>
+              </w:rPr>
+            </w:pPr>
+          </w:p>
         </w:tc>
       </w:tr>
       <w:tr>
         <w:tc>
           <w:tcPr>
             <w:tcW w:w="1008" w:type="dxa"/>
+            <w:shd w:val="clear" w:color="auto" w:fill="92D050"/>
           </w:tcPr>
           <w:p>
             <w:pPr>
@@ -539,10 +695,26 @@
               <w:t>LOW</w:t>
             </w:r>
           </w:p>
+          <w:p>
+            <w:pPr>
+              <w:jc w:val="center"/>
+              <w:rPr>
+                <w:b/>
+                <w:color w:val="00B050"/>
+              </w:rPr>
+            </w:pPr>
+            <w:r>
+              <w:rPr>
+                <w:b/>
+              </w:rPr>
+              <w:t>FEATURE</w:t>
+            </w:r>
+          </w:p>
         </w:tc>
         <w:tc>
           <w:tcPr>
             <w:tcW w:w="3060" w:type="dxa"/>
+            <w:shd w:val="clear" w:color="auto" w:fill="92D050"/>
           </w:tcPr>
           <w:p>
             <w:pPr>
@@ -588,6 +760,7 @@
         <w:tc>
           <w:tcPr>
             <w:tcW w:w="5220" w:type="dxa"/>
+            <w:shd w:val="clear" w:color="auto" w:fill="92D050"/>
           </w:tcPr>
           <w:p>
             <w:pPr>
@@ -608,14 +781,29 @@
               <w:jc w:val="center"/>
               <w:rPr>
                 <w:b/>
-              </w:rPr>
-            </w:pPr>
-            <w:r>
-              <w:rPr>
-                <w:b/>
                 <w:color w:val="FF0000"/>
               </w:rPr>
+            </w:pPr>
+            <w:r>
+              <w:rPr>
+                <w:b/>
+                <w:color w:val="FF0000"/>
+              </w:rPr>
               <w:t>HIGH</w:t>
+            </w:r>
+          </w:p>
+          <w:p>
+            <w:pPr>
+              <w:jc w:val="center"/>
+              <w:rPr>
+                <w:b/>
+              </w:rPr>
+            </w:pPr>
+            <w:r>
+              <w:rPr>
+                <w:b/>
+              </w:rPr>
+              <w:t>FEATURE</w:t>
             </w:r>
           </w:p>
         </w:tc>
@@ -672,60 +860,70 @@
         <w:tc>
           <w:tcPr>
             <w:tcW w:w="1008" w:type="dxa"/>
-          </w:tcPr>
-          <w:p>
-            <w:pPr>
-              <w:jc w:val="center"/>
-              <w:rPr>
-                <w:b/>
-              </w:rPr>
-            </w:pPr>
-            <w:r>
+            <w:shd w:val="clear" w:color="auto" w:fill="92D050"/>
+          </w:tcPr>
+          <w:p>
+            <w:pPr>
+              <w:jc w:val="center"/>
               <w:rPr>
                 <w:b/>
                 <w:color w:val="FF0000"/>
               </w:rPr>
+            </w:pPr>
+            <w:r>
+              <w:rPr>
+                <w:b/>
+                <w:color w:val="FF0000"/>
+              </w:rPr>
               <w:t>HIGH</w:t>
             </w:r>
           </w:p>
+          <w:p>
+            <w:pPr>
+              <w:jc w:val="center"/>
+              <w:rPr>
+                <w:b/>
+              </w:rPr>
+            </w:pPr>
+            <w:r>
+              <w:rPr>
+                <w:b/>
+                <w:color w:val="FF0000"/>
+              </w:rPr>
+              <w:t>IMPROVE</w:t>
+            </w:r>
+          </w:p>
         </w:tc>
         <w:tc>
           <w:tcPr>
             <w:tcW w:w="3060" w:type="dxa"/>
-          </w:tcPr>
-          <w:p>
-            <w:pPr>
-              <w:rPr>
-                <w:lang w:val="ru-RU"/>
-              </w:rPr>
-            </w:pPr>
-            <w:r>
-              <w:rPr>
-                <w:lang w:val="ru-RU"/>
-              </w:rPr>
-              <w:t xml:space="preserve">Адаптация под разные расширения </w:t>
-            </w:r>
-            <w:proofErr w:type="spellStart"/>
-            <w:r>
-              <w:rPr>
-                <w:lang w:val="ru-RU"/>
-              </w:rPr>
-              <w:t>экрнана</w:t>
-            </w:r>
-            <w:proofErr w:type="spellEnd"/>
+            <w:shd w:val="clear" w:color="auto" w:fill="92D050"/>
+          </w:tcPr>
+          <w:p>
+            <w:pPr>
+              <w:rPr>
+                <w:lang w:val="ru-RU"/>
+              </w:rPr>
+            </w:pPr>
+            <w:r>
+              <w:rPr>
+                <w:lang w:val="ru-RU"/>
+              </w:rPr>
+              <w:t>Адаптация под разные расширения экрнана</w:t>
+            </w:r>
           </w:p>
         </w:tc>
         <w:tc>
           <w:tcPr>
             <w:tcW w:w="5220" w:type="dxa"/>
-          </w:tcPr>
-          <w:p>
-            <w:pPr>
-              <w:rPr>
-                <w:lang w:val="ru-RU"/>
-              </w:rPr>
-            </w:pPr>
-            <w:proofErr w:type="gramStart"/>
+            <w:shd w:val="clear" w:color="auto" w:fill="92D050"/>
+          </w:tcPr>
+          <w:p>
+            <w:pPr>
+              <w:rPr>
+                <w:lang w:val="ru-RU"/>
+              </w:rPr>
+            </w:pPr>
             <w:r>
               <w:rPr>
                 <w:lang w:val="ru-RU"/>
@@ -753,7 +951,6 @@
               </w:rPr>
               <w:t xml:space="preserve"> надписи</w:t>
             </w:r>
-            <w:proofErr w:type="gramEnd"/>
           </w:p>
         </w:tc>
       </w:tr>

</xml_diff>

<commit_message>
- Added mCalendar (SpangeBob) - Dates are shown in the calendar that contain tasks. By clicking on the list of tasks is shown
</commit_message>
<xml_diff>
--- a/DOCS/WHATTODO_Backlog.docx
+++ b/DOCS/WHATTODO_Backlog.docx
@@ -43,7 +43,7 @@
       <w:tr>
         <w:tc>
           <w:tcPr>
-            <w:tcW w:w="1008" w:type="dxa"/>
+            <w:tcW w:w="1095" w:type="dxa"/>
           </w:tcPr>
           <w:p>
             <w:pPr>
@@ -80,7 +80,7 @@
         </w:tc>
         <w:tc>
           <w:tcPr>
-            <w:tcW w:w="3060" w:type="dxa"/>
+            <w:tcW w:w="3036" w:type="dxa"/>
           </w:tcPr>
           <w:p>
             <w:pPr>
@@ -98,7 +98,7 @@
         </w:tc>
         <w:tc>
           <w:tcPr>
-            <w:tcW w:w="5220" w:type="dxa"/>
+            <w:tcW w:w="5157" w:type="dxa"/>
           </w:tcPr>
           <w:p>
             <w:r>
@@ -154,7 +154,8 @@
       <w:tr>
         <w:tc>
           <w:tcPr>
-            <w:tcW w:w="1008" w:type="dxa"/>
+            <w:tcW w:w="1095" w:type="dxa"/>
+            <w:shd w:val="clear" w:color="auto" w:fill="92D050"/>
           </w:tcPr>
           <w:p>
             <w:pPr>
@@ -190,7 +191,8 @@
         </w:tc>
         <w:tc>
           <w:tcPr>
-            <w:tcW w:w="3060" w:type="dxa"/>
+            <w:tcW w:w="3036" w:type="dxa"/>
+            <w:shd w:val="clear" w:color="auto" w:fill="92D050"/>
           </w:tcPr>
           <w:p>
             <w:pPr>
@@ -211,7 +213,8 @@
         </w:tc>
         <w:tc>
           <w:tcPr>
-            <w:tcW w:w="5220" w:type="dxa"/>
+            <w:tcW w:w="5157" w:type="dxa"/>
+            <w:shd w:val="clear" w:color="auto" w:fill="92D050"/>
           </w:tcPr>
           <w:p>
             <w:pPr>
@@ -243,21 +246,22 @@
       <w:tr>
         <w:tc>
           <w:tcPr>
-            <w:tcW w:w="1008" w:type="dxa"/>
-          </w:tcPr>
-          <w:p>
-            <w:pPr>
-              <w:jc w:val="center"/>
+            <w:tcW w:w="1095" w:type="dxa"/>
+            <w:shd w:val="clear" w:color="auto" w:fill="auto"/>
+          </w:tcPr>
+          <w:p>
+            <w:pPr>
+              <w:jc w:val="center"/>
+              <w:rPr>
+                <w:b/>
+                <w:color w:val="FF0000"/>
+              </w:rPr>
+            </w:pPr>
+            <w:r>
               <w:rPr>
                 <w:b/>
                 <w:color w:val="F79646" w:themeColor="accent6"/>
               </w:rPr>
-            </w:pPr>
-            <w:r>
-              <w:rPr>
-                <w:b/>
-                <w:color w:val="F79646" w:themeColor="accent6"/>
-              </w:rPr>
               <w:t>MED</w:t>
             </w:r>
           </w:p>
@@ -266,12 +270,13 @@
               <w:jc w:val="center"/>
               <w:rPr>
                 <w:b/>
-                <w:color w:val="F79646" w:themeColor="accent6"/>
-              </w:rPr>
-            </w:pPr>
-            <w:r>
-              <w:rPr>
-                <w:b/>
+                <w:color w:val="FF0000"/>
+              </w:rPr>
+            </w:pPr>
+            <w:r>
+              <w:rPr>
+                <w:b/>
+                <w:color w:val="FF0000"/>
               </w:rPr>
               <w:t>FEATURE</w:t>
             </w:r>
@@ -279,38 +284,47 @@
         </w:tc>
         <w:tc>
           <w:tcPr>
-            <w:tcW w:w="3060" w:type="dxa"/>
-          </w:tcPr>
-          <w:p>
-            <w:r>
-              <w:rPr>
-                <w:lang w:val="ru-RU"/>
-              </w:rPr>
-              <w:t xml:space="preserve">Перевести приложение на </w:t>
-            </w:r>
-            <w:r>
-              <w:t>AndroidX</w:t>
-            </w:r>
-          </w:p>
-        </w:tc>
-        <w:tc>
-          <w:tcPr>
-            <w:tcW w:w="5220" w:type="dxa"/>
-          </w:tcPr>
-          <w:p>
-            <w:pPr>
-              <w:rPr>
-                <w:lang w:val="ru-RU"/>
-              </w:rPr>
-            </w:pPr>
+            <w:tcW w:w="3036" w:type="dxa"/>
+            <w:shd w:val="clear" w:color="auto" w:fill="auto"/>
+          </w:tcPr>
+          <w:p>
+            <w:pPr>
+              <w:rPr>
+                <w:lang w:val="ru-RU"/>
+              </w:rPr>
+            </w:pPr>
+            <w:r>
+              <w:rPr>
+                <w:lang w:val="ru-RU"/>
+              </w:rPr>
+              <w:t>Улучшение Календаря</w:t>
+            </w:r>
+          </w:p>
+        </w:tc>
+        <w:tc>
+          <w:tcPr>
+            <w:tcW w:w="5157" w:type="dxa"/>
+            <w:shd w:val="clear" w:color="auto" w:fill="auto"/>
+          </w:tcPr>
+          <w:p>
+            <w:pPr>
+              <w:rPr>
+                <w:lang w:val="ru-RU"/>
+              </w:rPr>
+            </w:pPr>
+            <w:r>
+              <w:rPr>
+                <w:lang w:val="ru-RU"/>
+              </w:rPr>
+              <w:t>Цвет даты в зависимости от приближающегося дедлайна</w:t>
+            </w:r>
           </w:p>
         </w:tc>
       </w:tr>
       <w:tr>
         <w:tc>
           <w:tcPr>
-            <w:tcW w:w="1008" w:type="dxa"/>
-            <w:shd w:val="clear" w:color="auto" w:fill="92D050"/>
+            <w:tcW w:w="1095" w:type="dxa"/>
           </w:tcPr>
           <w:p>
             <w:pPr>
@@ -333,167 +347,122 @@
               <w:jc w:val="center"/>
               <w:rPr>
                 <w:b/>
-              </w:rPr>
-            </w:pPr>
-            <w:r>
-              <w:rPr>
-                <w:b/>
                 <w:color w:val="F79646" w:themeColor="accent6"/>
               </w:rPr>
-              <w:t>SYSTEM</w:t>
-            </w:r>
-          </w:p>
-        </w:tc>
-        <w:tc>
-          <w:tcPr>
-            <w:tcW w:w="3060" w:type="dxa"/>
-            <w:shd w:val="clear" w:color="auto" w:fill="92D050"/>
-          </w:tcPr>
-          <w:p>
-            <w:pPr>
-              <w:rPr>
-                <w:lang w:val="ru-RU"/>
-              </w:rPr>
-            </w:pPr>
-            <w:r>
-              <w:rPr>
-                <w:lang w:val="ru-RU"/>
-              </w:rPr>
-              <w:t>Закинуть проект в Гитхаб</w:t>
-            </w:r>
-          </w:p>
-        </w:tc>
-        <w:tc>
-          <w:tcPr>
-            <w:tcW w:w="5220" w:type="dxa"/>
-            <w:shd w:val="clear" w:color="auto" w:fill="92D050"/>
-          </w:tcPr>
-          <w:p>
-            <w:pPr>
-              <w:rPr>
-                <w:lang w:val="ru-RU"/>
-              </w:rPr>
-            </w:pPr>
-            <w:r>
-              <w:rPr>
-                <w:lang w:val="ru-RU"/>
-              </w:rPr>
-              <w:t>Сделать его паблик</w:t>
-            </w:r>
+            </w:pPr>
+            <w:r>
+              <w:rPr>
+                <w:b/>
+              </w:rPr>
+              <w:t>FEATURE</w:t>
+            </w:r>
+          </w:p>
+        </w:tc>
+        <w:tc>
+          <w:tcPr>
+            <w:tcW w:w="3036" w:type="dxa"/>
+          </w:tcPr>
+          <w:p>
+            <w:r>
+              <w:rPr>
+                <w:lang w:val="ru-RU"/>
+              </w:rPr>
+              <w:t xml:space="preserve">Перевести приложение на </w:t>
+            </w:r>
+            <w:r>
+              <w:t>AndroidX</w:t>
+            </w:r>
+          </w:p>
+        </w:tc>
+        <w:tc>
+          <w:tcPr>
+            <w:tcW w:w="5157" w:type="dxa"/>
+          </w:tcPr>
+          <w:p>
+            <w:pPr>
+              <w:rPr>
+                <w:lang w:val="ru-RU"/>
+              </w:rPr>
+            </w:pPr>
           </w:p>
         </w:tc>
       </w:tr>
       <w:tr>
         <w:tc>
           <w:tcPr>
-            <w:tcW w:w="1008" w:type="dxa"/>
-            <w:shd w:val="clear" w:color="auto" w:fill="92D050"/>
-          </w:tcPr>
-          <w:p>
-            <w:pPr>
-              <w:jc w:val="center"/>
-              <w:rPr>
-                <w:b/>
-                <w:color w:val="FF0000"/>
-              </w:rPr>
-            </w:pPr>
-            <w:r>
-              <w:rPr>
-                <w:b/>
-                <w:color w:val="FF0000"/>
-              </w:rPr>
-              <w:t>HIGH</w:t>
-            </w:r>
-          </w:p>
-          <w:p>
-            <w:pPr>
-              <w:jc w:val="center"/>
-              <w:rPr>
-                <w:b/>
-              </w:rPr>
-            </w:pPr>
-            <w:r>
-              <w:rPr>
-                <w:b/>
-              </w:rPr>
-              <w:t>IMROVE</w:t>
-            </w:r>
-          </w:p>
-        </w:tc>
-        <w:tc>
-          <w:tcPr>
-            <w:tcW w:w="3060" w:type="dxa"/>
-            <w:shd w:val="clear" w:color="auto" w:fill="92D050"/>
-          </w:tcPr>
-          <w:p>
-            <w:pPr>
-              <w:rPr>
-                <w:lang w:val="ru-RU"/>
-              </w:rPr>
-            </w:pPr>
-            <w:r>
-              <w:rPr>
-                <w:lang w:val="ru-RU"/>
-              </w:rPr>
-              <w:t xml:space="preserve">Фрагмент </w:t>
-            </w:r>
-            <w:r>
-              <w:t>EDIT</w:t>
-            </w:r>
-            <w:r>
-              <w:rPr>
-                <w:lang w:val="ru-RU"/>
-              </w:rPr>
-              <w:t xml:space="preserve"> </w:t>
-            </w:r>
-            <w:r>
-              <w:rPr>
-                <w:lang w:val="ru-RU"/>
-              </w:rPr>
-              <w:t xml:space="preserve">разделить на два фрагмента для </w:t>
-            </w:r>
-            <w:r>
-              <w:t>COMPLETED</w:t>
-            </w:r>
-            <w:r>
-              <w:rPr>
-                <w:lang w:val="ru-RU"/>
-              </w:rPr>
-              <w:t xml:space="preserve"> и </w:t>
-            </w:r>
-            <w:r>
-              <w:t>EDIT</w:t>
-            </w:r>
-            <w:r>
-              <w:rPr>
-                <w:lang w:val="ru-RU"/>
-              </w:rPr>
-              <w:t xml:space="preserve"> </w:t>
-            </w:r>
-            <w:r>
-              <w:rPr>
-                <w:lang w:val="ru-RU"/>
-              </w:rPr>
-              <w:t>задач</w:t>
-            </w:r>
-          </w:p>
-        </w:tc>
-        <w:tc>
-          <w:tcPr>
-            <w:tcW w:w="5220" w:type="dxa"/>
-            <w:shd w:val="clear" w:color="auto" w:fill="92D050"/>
-          </w:tcPr>
-          <w:p>
-            <w:pPr>
-              <w:rPr>
-                <w:lang w:val="ru-RU"/>
-              </w:rPr>
-            </w:pPr>
-            <w:r>
-              <w:rPr>
-                <w:lang w:val="ru-RU"/>
-              </w:rPr>
-              <w:t>Если задача закончена, то там не нужно мастерить всякие кнопки. И окно просмотра описания должно быть шире</w:t>
+            <w:tcW w:w="1095" w:type="dxa"/>
+          </w:tcPr>
+          <w:p>
+            <w:pPr>
+              <w:jc w:val="center"/>
+              <w:rPr>
+                <w:b/>
+                <w:color w:val="F79646" w:themeColor="accent6"/>
+              </w:rPr>
+            </w:pPr>
+            <w:r>
+              <w:rPr>
+                <w:b/>
+                <w:color w:val="F79646" w:themeColor="accent6"/>
+              </w:rPr>
+              <w:t>MED</w:t>
+            </w:r>
+          </w:p>
+          <w:p>
+            <w:pPr>
+              <w:jc w:val="center"/>
+              <w:rPr>
+                <w:b/>
+              </w:rPr>
+            </w:pPr>
+            <w:r>
+              <w:rPr>
+                <w:b/>
+              </w:rPr>
+              <w:t>FEATURE</w:t>
+            </w:r>
+          </w:p>
+        </w:tc>
+        <w:tc>
+          <w:tcPr>
+            <w:tcW w:w="3036" w:type="dxa"/>
+          </w:tcPr>
+          <w:p>
+            <w:r>
+              <w:t>EDIT -&gt; Delete button</w:t>
+            </w:r>
+          </w:p>
+        </w:tc>
+        <w:tc>
+          <w:tcPr>
+            <w:tcW w:w="5157" w:type="dxa"/>
+          </w:tcPr>
+          <w:p>
+            <w:pPr>
+              <w:rPr>
+                <w:lang w:val="ru-RU"/>
+              </w:rPr>
+            </w:pPr>
+            <w:r>
+              <w:rPr>
+                <w:lang w:val="ru-RU"/>
+              </w:rPr>
+              <w:t xml:space="preserve">Показывать диалог удаление и если </w:t>
+            </w:r>
+            <w:r>
+              <w:t>YES</w:t>
+            </w:r>
+            <w:r>
+              <w:rPr>
+                <w:lang w:val="ru-RU"/>
+              </w:rPr>
+              <w:t xml:space="preserve">, </w:t>
+            </w:r>
+            <w:r>
+              <w:rPr>
+                <w:lang w:val="ru-RU"/>
+              </w:rPr>
+              <w:t>удалять задачу.</w:t>
             </w:r>
           </w:p>
         </w:tc>
@@ -501,22 +470,22 @@
       <w:tr>
         <w:tc>
           <w:tcPr>
-            <w:tcW w:w="1008" w:type="dxa"/>
-          </w:tcPr>
-          <w:p>
-            <w:pPr>
-              <w:jc w:val="center"/>
-              <w:rPr>
-                <w:b/>
-                <w:color w:val="F79646" w:themeColor="accent6"/>
-              </w:rPr>
-            </w:pPr>
-            <w:r>
-              <w:rPr>
-                <w:b/>
-                <w:color w:val="F79646" w:themeColor="accent6"/>
-              </w:rPr>
-              <w:t>MED</w:t>
+            <w:tcW w:w="1095" w:type="dxa"/>
+          </w:tcPr>
+          <w:p>
+            <w:pPr>
+              <w:jc w:val="center"/>
+              <w:rPr>
+                <w:b/>
+                <w:color w:val="FF0000"/>
+              </w:rPr>
+            </w:pPr>
+            <w:r>
+              <w:rPr>
+                <w:b/>
+                <w:color w:val="FF0000"/>
+              </w:rPr>
+              <w:t>HIGH</w:t>
             </w:r>
           </w:p>
           <w:p>
@@ -536,147 +505,107 @@
         </w:tc>
         <w:tc>
           <w:tcPr>
-            <w:tcW w:w="3060" w:type="dxa"/>
-          </w:tcPr>
-          <w:p>
-            <w:r>
-              <w:t>EDIT -&gt; Delete button</w:t>
-            </w:r>
-          </w:p>
-        </w:tc>
-        <w:tc>
-          <w:tcPr>
-            <w:tcW w:w="5220" w:type="dxa"/>
-          </w:tcPr>
-          <w:p>
-            <w:pPr>
-              <w:rPr>
-                <w:lang w:val="ru-RU"/>
-              </w:rPr>
-            </w:pPr>
-            <w:r>
-              <w:rPr>
-                <w:lang w:val="ru-RU"/>
-              </w:rPr>
-              <w:t xml:space="preserve">Показывать диалог удаление и если </w:t>
-            </w:r>
-            <w:r>
-              <w:t>YES</w:t>
-            </w:r>
-            <w:r>
-              <w:rPr>
-                <w:lang w:val="ru-RU"/>
-              </w:rPr>
-              <w:t xml:space="preserve">, </w:t>
-            </w:r>
-            <w:r>
-              <w:rPr>
-                <w:lang w:val="ru-RU"/>
-              </w:rPr>
-              <w:t>удалять задачу.</w:t>
-            </w:r>
+            <w:tcW w:w="3036" w:type="dxa"/>
+          </w:tcPr>
+          <w:p>
+            <w:pPr>
+              <w:rPr>
+                <w:lang w:val="ru-RU"/>
+              </w:rPr>
+            </w:pPr>
+            <w:r>
+              <w:t>TODO</w:t>
+            </w:r>
+            <w:r>
+              <w:rPr>
+                <w:lang w:val="ru-RU"/>
+              </w:rPr>
+              <w:t xml:space="preserve"> </w:t>
+            </w:r>
+            <w:r>
+              <w:t>Screen</w:t>
+            </w:r>
+            <w:r>
+              <w:rPr>
+                <w:lang w:val="ru-RU"/>
+              </w:rPr>
+              <w:t xml:space="preserve"> – </w:t>
+            </w:r>
+            <w:r>
+              <w:rPr>
+                <w:lang w:val="ru-RU"/>
+              </w:rPr>
+              <w:t>сортировать от высокого приоритета к низкому. Убрать кнопку сортировки</w:t>
+            </w:r>
+          </w:p>
+        </w:tc>
+        <w:tc>
+          <w:tcPr>
+            <w:tcW w:w="5157" w:type="dxa"/>
+          </w:tcPr>
+          <w:p>
+            <w:pPr>
+              <w:rPr>
+                <w:lang w:val="ru-RU"/>
+              </w:rPr>
+            </w:pPr>
           </w:p>
         </w:tc>
       </w:tr>
       <w:tr>
         <w:tc>
           <w:tcPr>
-            <w:tcW w:w="1008" w:type="dxa"/>
-            <w:shd w:val="clear" w:color="auto" w:fill="92D050"/>
-          </w:tcPr>
-          <w:p>
-            <w:pPr>
-              <w:jc w:val="center"/>
-              <w:rPr>
-                <w:b/>
-                <w:color w:val="F79646" w:themeColor="accent6"/>
-              </w:rPr>
-            </w:pPr>
-            <w:r>
-              <w:rPr>
-                <w:b/>
-                <w:color w:val="F79646" w:themeColor="accent6"/>
-              </w:rPr>
-              <w:t>MED</w:t>
-            </w:r>
-          </w:p>
-          <w:p>
-            <w:pPr>
-              <w:jc w:val="center"/>
-              <w:rPr>
-                <w:b/>
-              </w:rPr>
-            </w:pPr>
-            <w:r>
-              <w:rPr>
-                <w:b/>
-                <w:color w:val="F79646" w:themeColor="accent6"/>
-              </w:rPr>
-              <w:t>IMPROVE</w:t>
-            </w:r>
-          </w:p>
-        </w:tc>
-        <w:tc>
-          <w:tcPr>
-            <w:tcW w:w="3060" w:type="dxa"/>
-            <w:shd w:val="clear" w:color="auto" w:fill="92D050"/>
-          </w:tcPr>
-          <w:p>
-            <w:pPr>
-              <w:rPr>
-                <w:lang w:val="ru-RU"/>
-              </w:rPr>
-            </w:pPr>
-            <w:r>
-              <w:t>SETTINGS</w:t>
-            </w:r>
-            <w:r>
-              <w:rPr>
-                <w:lang w:val="ru-RU"/>
-              </w:rPr>
-              <w:t xml:space="preserve"> -&gt; </w:t>
-            </w:r>
-            <w:r>
-              <w:t>Language</w:t>
-            </w:r>
-            <w:r>
-              <w:rPr>
-                <w:lang w:val="ru-RU"/>
-              </w:rPr>
-              <w:t xml:space="preserve"> </w:t>
-            </w:r>
-            <w:r>
-              <w:rPr>
-                <w:lang w:val="ru-RU"/>
-              </w:rPr>
-              <w:t xml:space="preserve">сделать </w:t>
-            </w:r>
-            <w:r>
-              <w:rPr>
-                <w:lang w:val="ru-RU"/>
-              </w:rPr>
-              <w:t>дропдаун списком</w:t>
-            </w:r>
-          </w:p>
-        </w:tc>
-        <w:tc>
-          <w:tcPr>
-            <w:tcW w:w="5220" w:type="dxa"/>
-            <w:shd w:val="clear" w:color="auto" w:fill="92D050"/>
-          </w:tcPr>
-          <w:p>
-            <w:pPr>
-              <w:rPr>
-                <w:lang w:val="ru-RU"/>
-              </w:rPr>
-            </w:pPr>
+            <w:tcW w:w="1095" w:type="dxa"/>
+          </w:tcPr>
+          <w:p>
+            <w:pPr>
+              <w:jc w:val="center"/>
+              <w:rPr>
+                <w:b/>
+              </w:rPr>
+            </w:pPr>
+            <w:r>
+              <w:rPr>
+                <w:b/>
+                <w:color w:val="00B050"/>
+              </w:rPr>
+              <w:t>LOW</w:t>
+            </w:r>
+          </w:p>
+        </w:tc>
+        <w:tc>
+          <w:tcPr>
+            <w:tcW w:w="3036" w:type="dxa"/>
+          </w:tcPr>
+          <w:p>
+            <w:r>
+              <w:t>SETTINGS -&gt; Clear database / Clear data</w:t>
+            </w:r>
+          </w:p>
+        </w:tc>
+        <w:tc>
+          <w:tcPr>
+            <w:tcW w:w="5157" w:type="dxa"/>
+          </w:tcPr>
+          <w:p>
+            <w:pPr>
+              <w:rPr>
+                <w:lang w:val="ru-RU"/>
+              </w:rPr>
+            </w:pPr>
+            <w:r>
+              <w:rPr>
+                <w:lang w:val="ru-RU"/>
+              </w:rPr>
+              <w:t>Непонятно чем отличаются эти опции. Глянуть в чем различие</w:t>
+            </w:r>
           </w:p>
         </w:tc>
       </w:tr>
       <w:tr>
         <w:tc>
           <w:tcPr>
-            <w:tcW w:w="1008" w:type="dxa"/>
+            <w:tcW w:w="1095" w:type="dxa"/>
             <w:shd w:val="clear" w:color="auto" w:fill="92D050"/>
           </w:tcPr>
           <w:p>
@@ -684,36 +613,36 @@
               <w:jc w:val="center"/>
               <w:rPr>
                 <w:b/>
-                <w:color w:val="00B050"/>
-              </w:rPr>
-            </w:pPr>
-            <w:r>
-              <w:rPr>
-                <w:b/>
-                <w:color w:val="00B050"/>
-              </w:rPr>
-              <w:t>LOW</w:t>
-            </w:r>
-          </w:p>
-          <w:p>
-            <w:pPr>
-              <w:jc w:val="center"/>
-              <w:rPr>
-                <w:b/>
-                <w:color w:val="00B050"/>
-              </w:rPr>
-            </w:pPr>
-            <w:r>
-              <w:rPr>
-                <w:b/>
-              </w:rPr>
-              <w:t>FEATURE</w:t>
-            </w:r>
-          </w:p>
-        </w:tc>
-        <w:tc>
-          <w:tcPr>
-            <w:tcW w:w="3060" w:type="dxa"/>
+                <w:color w:val="F79646" w:themeColor="accent6"/>
+              </w:rPr>
+            </w:pPr>
+            <w:r>
+              <w:rPr>
+                <w:b/>
+                <w:color w:val="F79646" w:themeColor="accent6"/>
+              </w:rPr>
+              <w:t>MED</w:t>
+            </w:r>
+          </w:p>
+          <w:p>
+            <w:pPr>
+              <w:jc w:val="center"/>
+              <w:rPr>
+                <w:b/>
+              </w:rPr>
+            </w:pPr>
+            <w:r>
+              <w:rPr>
+                <w:b/>
+                <w:color w:val="F79646" w:themeColor="accent6"/>
+              </w:rPr>
+              <w:t>SYSTEM</w:t>
+            </w:r>
+          </w:p>
+        </w:tc>
+        <w:tc>
+          <w:tcPr>
+            <w:tcW w:w="3036" w:type="dxa"/>
             <w:shd w:val="clear" w:color="auto" w:fill="92D050"/>
           </w:tcPr>
           <w:p>
@@ -723,43 +652,16 @@
               </w:rPr>
             </w:pPr>
             <w:r>
-              <w:t>TOP</w:t>
-            </w:r>
-            <w:r>
-              <w:rPr>
-                <w:lang w:val="ru-RU"/>
-              </w:rPr>
-              <w:t xml:space="preserve"> </w:t>
-            </w:r>
-            <w:r>
-              <w:t>System</w:t>
-            </w:r>
-            <w:r>
-              <w:rPr>
-                <w:lang w:val="ru-RU"/>
-              </w:rPr>
-              <w:t xml:space="preserve"> </w:t>
-            </w:r>
-            <w:r>
-              <w:t>bar</w:t>
-            </w:r>
-            <w:r>
-              <w:rPr>
-                <w:lang w:val="ru-RU"/>
-              </w:rPr>
-              <w:t xml:space="preserve"> – </w:t>
-            </w:r>
-            <w:r>
-              <w:rPr>
-                <w:lang w:val="ru-RU"/>
-              </w:rPr>
-              <w:t>цвет сделать синим</w:t>
-            </w:r>
-          </w:p>
-        </w:tc>
-        <w:tc>
-          <w:tcPr>
-            <w:tcW w:w="5220" w:type="dxa"/>
+              <w:rPr>
+                <w:lang w:val="ru-RU"/>
+              </w:rPr>
+              <w:t>Закинуть проект в Гитхаб</w:t>
+            </w:r>
+          </w:p>
+        </w:tc>
+        <w:tc>
+          <w:tcPr>
+            <w:tcW w:w="5157" w:type="dxa"/>
             <w:shd w:val="clear" w:color="auto" w:fill="92D050"/>
           </w:tcPr>
           <w:p>
@@ -768,13 +670,20 @@
                 <w:lang w:val="ru-RU"/>
               </w:rPr>
             </w:pPr>
+            <w:r>
+              <w:rPr>
+                <w:lang w:val="ru-RU"/>
+              </w:rPr>
+              <w:t>Сделать его паблик</w:t>
+            </w:r>
           </w:p>
         </w:tc>
       </w:tr>
       <w:tr>
         <w:tc>
           <w:tcPr>
-            <w:tcW w:w="1008" w:type="dxa"/>
+            <w:tcW w:w="1095" w:type="dxa"/>
+            <w:shd w:val="clear" w:color="auto" w:fill="92D050"/>
           </w:tcPr>
           <w:p>
             <w:pPr>
@@ -803,22 +712,29 @@
               <w:rPr>
                 <w:b/>
               </w:rPr>
-              <w:t>FEATURE</w:t>
-            </w:r>
-          </w:p>
-        </w:tc>
-        <w:tc>
-          <w:tcPr>
-            <w:tcW w:w="3060" w:type="dxa"/>
-          </w:tcPr>
-          <w:p>
-            <w:pPr>
-              <w:rPr>
-                <w:lang w:val="ru-RU"/>
-              </w:rPr>
-            </w:pPr>
-            <w:r>
-              <w:t>TODO</w:t>
+              <w:t>IMROVE</w:t>
+            </w:r>
+          </w:p>
+        </w:tc>
+        <w:tc>
+          <w:tcPr>
+            <w:tcW w:w="3036" w:type="dxa"/>
+            <w:shd w:val="clear" w:color="auto" w:fill="92D050"/>
+          </w:tcPr>
+          <w:p>
+            <w:pPr>
+              <w:rPr>
+                <w:lang w:val="ru-RU"/>
+              </w:rPr>
+            </w:pPr>
+            <w:r>
+              <w:rPr>
+                <w:lang w:val="ru-RU"/>
+              </w:rPr>
+              <w:t xml:space="preserve">Фрагмент </w:t>
+            </w:r>
+            <w:r>
+              <w:t>EDIT</w:t>
             </w:r>
             <w:r>
               <w:rPr>
@@ -827,39 +743,61 @@
               <w:t xml:space="preserve"> </w:t>
             </w:r>
             <w:r>
-              <w:t>Screen</w:t>
-            </w:r>
-            <w:r>
-              <w:rPr>
-                <w:lang w:val="ru-RU"/>
-              </w:rPr>
-              <w:t xml:space="preserve"> – </w:t>
-            </w:r>
-            <w:r>
-              <w:rPr>
-                <w:lang w:val="ru-RU"/>
-              </w:rPr>
-              <w:t>сортировать от высокого приоритета к низкому. Убрать кнопку сортировки</w:t>
-            </w:r>
-          </w:p>
-        </w:tc>
-        <w:tc>
-          <w:tcPr>
-            <w:tcW w:w="5220" w:type="dxa"/>
-          </w:tcPr>
-          <w:p>
-            <w:pPr>
-              <w:rPr>
-                <w:lang w:val="ru-RU"/>
-              </w:rPr>
-            </w:pPr>
+              <w:rPr>
+                <w:lang w:val="ru-RU"/>
+              </w:rPr>
+              <w:t xml:space="preserve">разделить на два фрагмента для </w:t>
+            </w:r>
+            <w:r>
+              <w:t>COMPLETED</w:t>
+            </w:r>
+            <w:r>
+              <w:rPr>
+                <w:lang w:val="ru-RU"/>
+              </w:rPr>
+              <w:t xml:space="preserve"> и </w:t>
+            </w:r>
+            <w:r>
+              <w:t>EDIT</w:t>
+            </w:r>
+            <w:r>
+              <w:rPr>
+                <w:lang w:val="ru-RU"/>
+              </w:rPr>
+              <w:t xml:space="preserve"> </w:t>
+            </w:r>
+            <w:r>
+              <w:rPr>
+                <w:lang w:val="ru-RU"/>
+              </w:rPr>
+              <w:t>задач</w:t>
+            </w:r>
+          </w:p>
+        </w:tc>
+        <w:tc>
+          <w:tcPr>
+            <w:tcW w:w="5157" w:type="dxa"/>
+            <w:shd w:val="clear" w:color="auto" w:fill="92D050"/>
+          </w:tcPr>
+          <w:p>
+            <w:pPr>
+              <w:rPr>
+                <w:lang w:val="ru-RU"/>
+              </w:rPr>
+            </w:pPr>
+            <w:r>
+              <w:rPr>
+                <w:lang w:val="ru-RU"/>
+              </w:rPr>
+              <w:t>Если задача закончена, то там не нужно мастерить всякие кнопки. И окно просмотра описания должно быть шире</w:t>
+            </w:r>
           </w:p>
         </w:tc>
       </w:tr>
       <w:tr>
         <w:tc>
           <w:tcPr>
-            <w:tcW w:w="1008" w:type="dxa"/>
+            <w:tcW w:w="1095" w:type="dxa"/>
             <w:shd w:val="clear" w:color="auto" w:fill="92D050"/>
           </w:tcPr>
           <w:p>
@@ -867,28 +805,28 @@
               <w:jc w:val="center"/>
               <w:rPr>
                 <w:b/>
-                <w:color w:val="FF0000"/>
-              </w:rPr>
-            </w:pPr>
-            <w:r>
-              <w:rPr>
-                <w:b/>
-                <w:color w:val="FF0000"/>
-              </w:rPr>
-              <w:t>HIGH</w:t>
-            </w:r>
-          </w:p>
-          <w:p>
-            <w:pPr>
-              <w:jc w:val="center"/>
-              <w:rPr>
-                <w:b/>
-              </w:rPr>
-            </w:pPr>
-            <w:r>
-              <w:rPr>
-                <w:b/>
-                <w:color w:val="FF0000"/>
+                <w:color w:val="F79646" w:themeColor="accent6"/>
+              </w:rPr>
+            </w:pPr>
+            <w:r>
+              <w:rPr>
+                <w:b/>
+                <w:color w:val="F79646" w:themeColor="accent6"/>
+              </w:rPr>
+              <w:t>MED</w:t>
+            </w:r>
+          </w:p>
+          <w:p>
+            <w:pPr>
+              <w:jc w:val="center"/>
+              <w:rPr>
+                <w:b/>
+              </w:rPr>
+            </w:pPr>
+            <w:r>
+              <w:rPr>
+                <w:b/>
+                <w:color w:val="F79646" w:themeColor="accent6"/>
               </w:rPr>
               <w:t>IMPROVE</w:t>
             </w:r>
@@ -896,7 +834,7 @@
         </w:tc>
         <w:tc>
           <w:tcPr>
-            <w:tcW w:w="3060" w:type="dxa"/>
+            <w:tcW w:w="3036" w:type="dxa"/>
             <w:shd w:val="clear" w:color="auto" w:fill="92D050"/>
           </w:tcPr>
           <w:p>
@@ -906,16 +844,34 @@
               </w:rPr>
             </w:pPr>
             <w:r>
-              <w:rPr>
-                <w:lang w:val="ru-RU"/>
-              </w:rPr>
-              <w:t>Адаптация под разные расширения экрнана</w:t>
-            </w:r>
-          </w:p>
-        </w:tc>
-        <w:tc>
-          <w:tcPr>
-            <w:tcW w:w="5220" w:type="dxa"/>
+              <w:t>SETTINGS</w:t>
+            </w:r>
+            <w:r>
+              <w:rPr>
+                <w:lang w:val="ru-RU"/>
+              </w:rPr>
+              <w:t xml:space="preserve"> -&gt; </w:t>
+            </w:r>
+            <w:r>
+              <w:t>Language</w:t>
+            </w:r>
+            <w:r>
+              <w:rPr>
+                <w:lang w:val="ru-RU"/>
+              </w:rPr>
+              <w:t xml:space="preserve"> </w:t>
+            </w:r>
+            <w:r>
+              <w:rPr>
+                <w:lang w:val="ru-RU"/>
+              </w:rPr>
+              <w:t>сделать дропдаун списком</w:t>
+            </w:r>
+          </w:p>
+        </w:tc>
+        <w:tc>
+          <w:tcPr>
+            <w:tcW w:w="5157" w:type="dxa"/>
             <w:shd w:val="clear" w:color="auto" w:fill="92D050"/>
           </w:tcPr>
           <w:p>
@@ -924,82 +880,195 @@
                 <w:lang w:val="ru-RU"/>
               </w:rPr>
             </w:pPr>
-            <w:r>
-              <w:rPr>
-                <w:lang w:val="ru-RU"/>
-              </w:rPr>
-              <w:t xml:space="preserve">Сделать разметку в </w:t>
-            </w:r>
-            <w:r>
-              <w:t>TODO</w:t>
-            </w:r>
-            <w:r>
-              <w:rPr>
-                <w:lang w:val="ru-RU"/>
-              </w:rPr>
-              <w:t xml:space="preserve"> </w:t>
-            </w:r>
-            <w:r>
-              <w:rPr>
-                <w:lang w:val="ru-RU"/>
-              </w:rPr>
-              <w:t>фрагменте под разные расширение экранов (на лопатах не вмещаются все</w:t>
-            </w:r>
-            <w:r>
-              <w:rPr>
-                <w:lang w:val="ru-RU"/>
-              </w:rPr>
-              <w:t xml:space="preserve"> надписи</w:t>
-            </w:r>
           </w:p>
         </w:tc>
       </w:tr>
       <w:tr>
         <w:tc>
           <w:tcPr>
-            <w:tcW w:w="1008" w:type="dxa"/>
-          </w:tcPr>
-          <w:p>
-            <w:pPr>
-              <w:jc w:val="center"/>
-              <w:rPr>
-                <w:b/>
-              </w:rPr>
-            </w:pPr>
-            <w:r>
+            <w:tcW w:w="1095" w:type="dxa"/>
+            <w:shd w:val="clear" w:color="auto" w:fill="92D050"/>
+          </w:tcPr>
+          <w:p>
+            <w:pPr>
+              <w:jc w:val="center"/>
               <w:rPr>
                 <w:b/>
                 <w:color w:val="00B050"/>
               </w:rPr>
+            </w:pPr>
+            <w:r>
+              <w:rPr>
+                <w:b/>
+                <w:color w:val="00B050"/>
+              </w:rPr>
               <w:t>LOW</w:t>
             </w:r>
           </w:p>
-        </w:tc>
-        <w:tc>
-          <w:tcPr>
-            <w:tcW w:w="3060" w:type="dxa"/>
-          </w:tcPr>
-          <w:p>
-            <w:r>
-              <w:t>SETTINGS -&gt; Clear database / Clear data</w:t>
-            </w:r>
-          </w:p>
-        </w:tc>
-        <w:tc>
-          <w:tcPr>
-            <w:tcW w:w="5220" w:type="dxa"/>
-          </w:tcPr>
-          <w:p>
-            <w:pPr>
-              <w:rPr>
-                <w:lang w:val="ru-RU"/>
-              </w:rPr>
-            </w:pPr>
-            <w:r>
-              <w:rPr>
-                <w:lang w:val="ru-RU"/>
-              </w:rPr>
-              <w:t>Непонятно чем отличаются эти опции. Глянуть в чем различие</w:t>
+          <w:p>
+            <w:pPr>
+              <w:jc w:val="center"/>
+              <w:rPr>
+                <w:b/>
+                <w:color w:val="00B050"/>
+              </w:rPr>
+            </w:pPr>
+            <w:r>
+              <w:rPr>
+                <w:b/>
+              </w:rPr>
+              <w:t>FEATURE</w:t>
+            </w:r>
+          </w:p>
+        </w:tc>
+        <w:tc>
+          <w:tcPr>
+            <w:tcW w:w="3036" w:type="dxa"/>
+            <w:shd w:val="clear" w:color="auto" w:fill="92D050"/>
+          </w:tcPr>
+          <w:p>
+            <w:pPr>
+              <w:rPr>
+                <w:lang w:val="ru-RU"/>
+              </w:rPr>
+            </w:pPr>
+            <w:r>
+              <w:t>TOP</w:t>
+            </w:r>
+            <w:r>
+              <w:rPr>
+                <w:lang w:val="ru-RU"/>
+              </w:rPr>
+              <w:t xml:space="preserve"> </w:t>
+            </w:r>
+            <w:r>
+              <w:t>System</w:t>
+            </w:r>
+            <w:r>
+              <w:rPr>
+                <w:lang w:val="ru-RU"/>
+              </w:rPr>
+              <w:t xml:space="preserve"> </w:t>
+            </w:r>
+            <w:r>
+              <w:t>bar</w:t>
+            </w:r>
+            <w:r>
+              <w:rPr>
+                <w:lang w:val="ru-RU"/>
+              </w:rPr>
+              <w:t xml:space="preserve"> – </w:t>
+            </w:r>
+            <w:r>
+              <w:rPr>
+                <w:lang w:val="ru-RU"/>
+              </w:rPr>
+              <w:t>цвет сделать синим</w:t>
+            </w:r>
+          </w:p>
+        </w:tc>
+        <w:tc>
+          <w:tcPr>
+            <w:tcW w:w="5157" w:type="dxa"/>
+            <w:shd w:val="clear" w:color="auto" w:fill="92D050"/>
+          </w:tcPr>
+          <w:p>
+            <w:pPr>
+              <w:rPr>
+                <w:lang w:val="ru-RU"/>
+              </w:rPr>
+            </w:pPr>
+          </w:p>
+        </w:tc>
+      </w:tr>
+      <w:tr>
+        <w:tc>
+          <w:tcPr>
+            <w:tcW w:w="1095" w:type="dxa"/>
+            <w:shd w:val="clear" w:color="auto" w:fill="92D050"/>
+          </w:tcPr>
+          <w:p>
+            <w:pPr>
+              <w:jc w:val="center"/>
+              <w:rPr>
+                <w:b/>
+                <w:color w:val="FF0000"/>
+              </w:rPr>
+            </w:pPr>
+            <w:r>
+              <w:rPr>
+                <w:b/>
+                <w:color w:val="FF0000"/>
+              </w:rPr>
+              <w:t>HIGH</w:t>
+            </w:r>
+          </w:p>
+          <w:p>
+            <w:pPr>
+              <w:jc w:val="center"/>
+              <w:rPr>
+                <w:b/>
+              </w:rPr>
+            </w:pPr>
+            <w:r>
+              <w:rPr>
+                <w:b/>
+                <w:color w:val="FF0000"/>
+              </w:rPr>
+              <w:t>IMPROVE</w:t>
+            </w:r>
+          </w:p>
+        </w:tc>
+        <w:tc>
+          <w:tcPr>
+            <w:tcW w:w="3036" w:type="dxa"/>
+            <w:shd w:val="clear" w:color="auto" w:fill="92D050"/>
+          </w:tcPr>
+          <w:p>
+            <w:pPr>
+              <w:rPr>
+                <w:lang w:val="ru-RU"/>
+              </w:rPr>
+            </w:pPr>
+            <w:r>
+              <w:rPr>
+                <w:lang w:val="ru-RU"/>
+              </w:rPr>
+              <w:t>Адаптация под разные расширения экрнана</w:t>
+            </w:r>
+          </w:p>
+        </w:tc>
+        <w:tc>
+          <w:tcPr>
+            <w:tcW w:w="5157" w:type="dxa"/>
+            <w:shd w:val="clear" w:color="auto" w:fill="92D050"/>
+          </w:tcPr>
+          <w:p>
+            <w:pPr>
+              <w:rPr>
+                <w:lang w:val="ru-RU"/>
+              </w:rPr>
+            </w:pPr>
+            <w:r>
+              <w:rPr>
+                <w:lang w:val="ru-RU"/>
+              </w:rPr>
+              <w:t xml:space="preserve">Сделать разметку в </w:t>
+            </w:r>
+            <w:r>
+              <w:t>TODO</w:t>
+            </w:r>
+            <w:r>
+              <w:rPr>
+                <w:lang w:val="ru-RU"/>
+              </w:rPr>
+              <w:t xml:space="preserve"> </w:t>
+            </w:r>
+            <w:r>
+              <w:rPr>
+                <w:lang w:val="ru-RU"/>
+              </w:rPr>
+              <w:t>фрагменте под разные расширение экранов (на лопатах не вмещаются все надписи</w:t>
             </w:r>
           </w:p>
         </w:tc>

</xml_diff>

<commit_message>
- Enhanced mCalendar (SpangeBob) -- Switch between DAY / MONTH / CALENDAR mode works good. There are some small things can be done, but maybe in future. -- Dates are highlighted in the calendar depending on whether they are close to current date or far in advance (RED, YELLOW, GREEN)
</commit_message>
<xml_diff>
--- a/DOCS/WHATTODO_Backlog.docx
+++ b/DOCS/WHATTODO_Backlog.docx
@@ -44,6 +44,7 @@
         <w:tc>
           <w:tcPr>
             <w:tcW w:w="1095" w:type="dxa"/>
+            <w:shd w:val="clear" w:color="auto" w:fill="92D050"/>
           </w:tcPr>
           <w:p>
             <w:pPr>
@@ -81,6 +82,7 @@
         <w:tc>
           <w:tcPr>
             <w:tcW w:w="3036" w:type="dxa"/>
+            <w:shd w:val="clear" w:color="auto" w:fill="92D050"/>
           </w:tcPr>
           <w:p>
             <w:pPr>
@@ -99,6 +101,7 @@
         <w:tc>
           <w:tcPr>
             <w:tcW w:w="5157" w:type="dxa"/>
+            <w:shd w:val="clear" w:color="auto" w:fill="92D050"/>
           </w:tcPr>
           <w:p>
             <w:r>
@@ -247,7 +250,7 @@
         <w:tc>
           <w:tcPr>
             <w:tcW w:w="1095" w:type="dxa"/>
-            <w:shd w:val="clear" w:color="auto" w:fill="auto"/>
+            <w:shd w:val="clear" w:color="auto" w:fill="92D050"/>
           </w:tcPr>
           <w:p>
             <w:pPr>
@@ -285,7 +288,7 @@
         <w:tc>
           <w:tcPr>
             <w:tcW w:w="3036" w:type="dxa"/>
-            <w:shd w:val="clear" w:color="auto" w:fill="auto"/>
+            <w:shd w:val="clear" w:color="auto" w:fill="92D050"/>
           </w:tcPr>
           <w:p>
             <w:pPr>
@@ -304,7 +307,7 @@
         <w:tc>
           <w:tcPr>
             <w:tcW w:w="5157" w:type="dxa"/>
-            <w:shd w:val="clear" w:color="auto" w:fill="auto"/>
+            <w:shd w:val="clear" w:color="auto" w:fill="92D050"/>
           </w:tcPr>
           <w:p>
             <w:pPr>
@@ -325,6 +328,7 @@
         <w:tc>
           <w:tcPr>
             <w:tcW w:w="1095" w:type="dxa"/>
+            <w:shd w:val="clear" w:color="auto" w:fill="92D050"/>
           </w:tcPr>
           <w:p>
             <w:pPr>
@@ -347,43 +351,53 @@
               <w:jc w:val="center"/>
               <w:rPr>
                 <w:b/>
+              </w:rPr>
+            </w:pPr>
+            <w:r>
+              <w:rPr>
+                <w:b/>
                 <w:color w:val="F79646" w:themeColor="accent6"/>
               </w:rPr>
-            </w:pPr>
-            <w:r>
-              <w:rPr>
-                <w:b/>
-              </w:rPr>
-              <w:t>FEATURE</w:t>
+              <w:t>SYSTEM</w:t>
             </w:r>
           </w:p>
         </w:tc>
         <w:tc>
           <w:tcPr>
             <w:tcW w:w="3036" w:type="dxa"/>
-          </w:tcPr>
-          <w:p>
-            <w:r>
-              <w:rPr>
-                <w:lang w:val="ru-RU"/>
-              </w:rPr>
-              <w:t xml:space="preserve">Перевести приложение на </w:t>
-            </w:r>
-            <w:r>
-              <w:t>AndroidX</w:t>
+            <w:shd w:val="clear" w:color="auto" w:fill="92D050"/>
+          </w:tcPr>
+          <w:p>
+            <w:pPr>
+              <w:rPr>
+                <w:lang w:val="ru-RU"/>
+              </w:rPr>
+            </w:pPr>
+            <w:r>
+              <w:rPr>
+                <w:lang w:val="ru-RU"/>
+              </w:rPr>
+              <w:t>Закинуть проект в Гитхаб</w:t>
             </w:r>
           </w:p>
         </w:tc>
         <w:tc>
           <w:tcPr>
             <w:tcW w:w="5157" w:type="dxa"/>
-          </w:tcPr>
-          <w:p>
-            <w:pPr>
-              <w:rPr>
-                <w:lang w:val="ru-RU"/>
-              </w:rPr>
-            </w:pPr>
+            <w:shd w:val="clear" w:color="auto" w:fill="92D050"/>
+          </w:tcPr>
+          <w:p>
+            <w:pPr>
+              <w:rPr>
+                <w:lang w:val="ru-RU"/>
+              </w:rPr>
+            </w:pPr>
+            <w:r>
+              <w:rPr>
+                <w:lang w:val="ru-RU"/>
+              </w:rPr>
+              <w:t>Сделать его паблик</w:t>
+            </w:r>
           </w:p>
         </w:tc>
       </w:tr>
@@ -391,78 +405,113 @@
         <w:tc>
           <w:tcPr>
             <w:tcW w:w="1095" w:type="dxa"/>
-          </w:tcPr>
-          <w:p>
-            <w:pPr>
-              <w:jc w:val="center"/>
-              <w:rPr>
-                <w:b/>
-                <w:color w:val="F79646" w:themeColor="accent6"/>
-              </w:rPr>
-            </w:pPr>
-            <w:r>
-              <w:rPr>
-                <w:b/>
-                <w:color w:val="F79646" w:themeColor="accent6"/>
-              </w:rPr>
-              <w:t>MED</w:t>
-            </w:r>
-          </w:p>
-          <w:p>
-            <w:pPr>
-              <w:jc w:val="center"/>
-              <w:rPr>
-                <w:b/>
-              </w:rPr>
-            </w:pPr>
-            <w:r>
-              <w:rPr>
-                <w:b/>
-              </w:rPr>
-              <w:t>FEATURE</w:t>
+            <w:shd w:val="clear" w:color="auto" w:fill="92D050"/>
+          </w:tcPr>
+          <w:p>
+            <w:pPr>
+              <w:jc w:val="center"/>
+              <w:rPr>
+                <w:b/>
+                <w:color w:val="FF0000"/>
+              </w:rPr>
+            </w:pPr>
+            <w:r>
+              <w:rPr>
+                <w:b/>
+                <w:color w:val="FF0000"/>
+              </w:rPr>
+              <w:t>HIGH</w:t>
+            </w:r>
+          </w:p>
+          <w:p>
+            <w:pPr>
+              <w:jc w:val="center"/>
+              <w:rPr>
+                <w:b/>
+              </w:rPr>
+            </w:pPr>
+            <w:r>
+              <w:rPr>
+                <w:b/>
+              </w:rPr>
+              <w:t>IMROVE</w:t>
             </w:r>
           </w:p>
         </w:tc>
         <w:tc>
           <w:tcPr>
             <w:tcW w:w="3036" w:type="dxa"/>
-          </w:tcPr>
-          <w:p>
-            <w:r>
-              <w:t>EDIT -&gt; Delete button</w:t>
+            <w:shd w:val="clear" w:color="auto" w:fill="92D050"/>
+          </w:tcPr>
+          <w:p>
+            <w:pPr>
+              <w:rPr>
+                <w:lang w:val="ru-RU"/>
+              </w:rPr>
+            </w:pPr>
+            <w:r>
+              <w:rPr>
+                <w:lang w:val="ru-RU"/>
+              </w:rPr>
+              <w:t xml:space="preserve">Фрагмент </w:t>
+            </w:r>
+            <w:r>
+              <w:t>EDIT</w:t>
+            </w:r>
+            <w:r>
+              <w:rPr>
+                <w:lang w:val="ru-RU"/>
+              </w:rPr>
+              <w:t xml:space="preserve"> </w:t>
+            </w:r>
+            <w:r>
+              <w:rPr>
+                <w:lang w:val="ru-RU"/>
+              </w:rPr>
+              <w:t xml:space="preserve">разделить на два фрагмента для </w:t>
+            </w:r>
+            <w:r>
+              <w:t>COMPLETED</w:t>
+            </w:r>
+            <w:r>
+              <w:rPr>
+                <w:lang w:val="ru-RU"/>
+              </w:rPr>
+              <w:t xml:space="preserve"> и </w:t>
+            </w:r>
+            <w:r>
+              <w:t>EDIT</w:t>
+            </w:r>
+            <w:r>
+              <w:rPr>
+                <w:lang w:val="ru-RU"/>
+              </w:rPr>
+              <w:t xml:space="preserve"> </w:t>
+            </w:r>
+            <w:r>
+              <w:rPr>
+                <w:lang w:val="ru-RU"/>
+              </w:rPr>
+              <w:t>задач</w:t>
             </w:r>
           </w:p>
         </w:tc>
         <w:tc>
           <w:tcPr>
             <w:tcW w:w="5157" w:type="dxa"/>
-          </w:tcPr>
-          <w:p>
-            <w:pPr>
-              <w:rPr>
-                <w:lang w:val="ru-RU"/>
-              </w:rPr>
-            </w:pPr>
-            <w:r>
-              <w:rPr>
-                <w:lang w:val="ru-RU"/>
-              </w:rPr>
-              <w:t xml:space="preserve">Показывать диалог удаление и если </w:t>
-            </w:r>
-            <w:r>
-              <w:t>YES</w:t>
-            </w:r>
-            <w:r>
-              <w:rPr>
-                <w:lang w:val="ru-RU"/>
-              </w:rPr>
-              <w:t xml:space="preserve">, </w:t>
-            </w:r>
-            <w:r>
-              <w:rPr>
-                <w:lang w:val="ru-RU"/>
-              </w:rPr>
-              <w:t>удалять задачу.</w:t>
+            <w:shd w:val="clear" w:color="auto" w:fill="92D050"/>
+          </w:tcPr>
+          <w:p>
+            <w:pPr>
+              <w:rPr>
+                <w:lang w:val="ru-RU"/>
+              </w:rPr>
+            </w:pPr>
+            <w:r>
+              <w:rPr>
+                <w:lang w:val="ru-RU"/>
+              </w:rPr>
+              <w:t>Если задача закончена, то там не нужно мастерить всякие кнопки. И окно просмотра описания должно быть шире</w:t>
             </w:r>
           </w:p>
         </w:tc>
@@ -471,50 +520,62 @@
         <w:tc>
           <w:tcPr>
             <w:tcW w:w="1095" w:type="dxa"/>
-          </w:tcPr>
-          <w:p>
-            <w:pPr>
-              <w:jc w:val="center"/>
-              <w:rPr>
-                <w:b/>
-                <w:color w:val="FF0000"/>
-              </w:rPr>
-            </w:pPr>
-            <w:r>
-              <w:rPr>
-                <w:b/>
-                <w:color w:val="FF0000"/>
-              </w:rPr>
-              <w:t>HIGH</w:t>
-            </w:r>
-          </w:p>
-          <w:p>
-            <w:pPr>
-              <w:jc w:val="center"/>
-              <w:rPr>
-                <w:b/>
-              </w:rPr>
-            </w:pPr>
-            <w:r>
-              <w:rPr>
-                <w:b/>
-              </w:rPr>
-              <w:t>FEATURE</w:t>
+            <w:shd w:val="clear" w:color="auto" w:fill="92D050"/>
+          </w:tcPr>
+          <w:p>
+            <w:pPr>
+              <w:jc w:val="center"/>
+              <w:rPr>
+                <w:b/>
+                <w:color w:val="F79646" w:themeColor="accent6"/>
+              </w:rPr>
+            </w:pPr>
+            <w:r>
+              <w:rPr>
+                <w:b/>
+                <w:color w:val="F79646" w:themeColor="accent6"/>
+              </w:rPr>
+              <w:t>MED</w:t>
+            </w:r>
+          </w:p>
+          <w:p>
+            <w:pPr>
+              <w:jc w:val="center"/>
+              <w:rPr>
+                <w:b/>
+              </w:rPr>
+            </w:pPr>
+            <w:r>
+              <w:rPr>
+                <w:b/>
+                <w:color w:val="F79646" w:themeColor="accent6"/>
+              </w:rPr>
+              <w:t>IMPROVE</w:t>
             </w:r>
           </w:p>
         </w:tc>
         <w:tc>
           <w:tcPr>
             <w:tcW w:w="3036" w:type="dxa"/>
-          </w:tcPr>
-          <w:p>
-            <w:pPr>
-              <w:rPr>
-                <w:lang w:val="ru-RU"/>
-              </w:rPr>
-            </w:pPr>
-            <w:r>
-              <w:t>TODO</w:t>
+            <w:shd w:val="clear" w:color="auto" w:fill="92D050"/>
+          </w:tcPr>
+          <w:p>
+            <w:pPr>
+              <w:rPr>
+                <w:lang w:val="ru-RU"/>
+              </w:rPr>
+            </w:pPr>
+            <w:r>
+              <w:t>SETTINGS</w:t>
+            </w:r>
+            <w:r>
+              <w:rPr>
+                <w:lang w:val="ru-RU"/>
+              </w:rPr>
+              <w:t xml:space="preserve"> -&gt; </w:t>
+            </w:r>
+            <w:r>
+              <w:t>Language</w:t>
             </w:r>
             <w:r>
               <w:rPr>
@@ -523,25 +584,17 @@
               <w:t xml:space="preserve"> </w:t>
             </w:r>
             <w:r>
-              <w:t>Screen</w:t>
-            </w:r>
-            <w:r>
-              <w:rPr>
-                <w:lang w:val="ru-RU"/>
-              </w:rPr>
-              <w:t xml:space="preserve"> – </w:t>
-            </w:r>
-            <w:r>
-              <w:rPr>
-                <w:lang w:val="ru-RU"/>
-              </w:rPr>
-              <w:t>сортировать от высокого приоритета к низкому. Убрать кнопку сортировки</w:t>
+              <w:rPr>
+                <w:lang w:val="ru-RU"/>
+              </w:rPr>
+              <w:t>сделать дропдаун списком</w:t>
             </w:r>
           </w:p>
         </w:tc>
         <w:tc>
           <w:tcPr>
             <w:tcW w:w="5157" w:type="dxa"/>
+            <w:shd w:val="clear" w:color="auto" w:fill="92D050"/>
           </w:tcPr>
           <w:p>
             <w:pPr>
@@ -556,49 +609,97 @@
         <w:tc>
           <w:tcPr>
             <w:tcW w:w="1095" w:type="dxa"/>
-          </w:tcPr>
-          <w:p>
-            <w:pPr>
-              <w:jc w:val="center"/>
-              <w:rPr>
-                <w:b/>
-              </w:rPr>
-            </w:pPr>
-            <w:r>
+            <w:shd w:val="clear" w:color="auto" w:fill="92D050"/>
+          </w:tcPr>
+          <w:p>
+            <w:pPr>
+              <w:jc w:val="center"/>
               <w:rPr>
                 <w:b/>
                 <w:color w:val="00B050"/>
               </w:rPr>
+            </w:pPr>
+            <w:r>
+              <w:rPr>
+                <w:b/>
+                <w:color w:val="00B050"/>
+              </w:rPr>
               <w:t>LOW</w:t>
             </w:r>
           </w:p>
+          <w:p>
+            <w:pPr>
+              <w:jc w:val="center"/>
+              <w:rPr>
+                <w:b/>
+                <w:color w:val="00B050"/>
+              </w:rPr>
+            </w:pPr>
+            <w:r>
+              <w:rPr>
+                <w:b/>
+              </w:rPr>
+              <w:t>FEATURE</w:t>
+            </w:r>
+          </w:p>
         </w:tc>
         <w:tc>
           <w:tcPr>
             <w:tcW w:w="3036" w:type="dxa"/>
-          </w:tcPr>
-          <w:p>
-            <w:r>
-              <w:t>SETTINGS -&gt; Clear database / Clear data</w:t>
+            <w:shd w:val="clear" w:color="auto" w:fill="92D050"/>
+          </w:tcPr>
+          <w:p>
+            <w:pPr>
+              <w:rPr>
+                <w:lang w:val="ru-RU"/>
+              </w:rPr>
+            </w:pPr>
+            <w:r>
+              <w:t>TOP</w:t>
+            </w:r>
+            <w:r>
+              <w:rPr>
+                <w:lang w:val="ru-RU"/>
+              </w:rPr>
+              <w:t xml:space="preserve"> </w:t>
+            </w:r>
+            <w:r>
+              <w:t>System</w:t>
+            </w:r>
+            <w:r>
+              <w:rPr>
+                <w:lang w:val="ru-RU"/>
+              </w:rPr>
+              <w:t xml:space="preserve"> </w:t>
+            </w:r>
+            <w:r>
+              <w:t>bar</w:t>
+            </w:r>
+            <w:r>
+              <w:rPr>
+                <w:lang w:val="ru-RU"/>
+              </w:rPr>
+              <w:t xml:space="preserve"> – </w:t>
+            </w:r>
+            <w:r>
+              <w:rPr>
+                <w:lang w:val="ru-RU"/>
+              </w:rPr>
+              <w:t>цвет сделать синим</w:t>
             </w:r>
           </w:p>
         </w:tc>
         <w:tc>
           <w:tcPr>
             <w:tcW w:w="5157" w:type="dxa"/>
-          </w:tcPr>
-          <w:p>
-            <w:pPr>
-              <w:rPr>
-                <w:lang w:val="ru-RU"/>
-              </w:rPr>
-            </w:pPr>
-            <w:r>
-              <w:rPr>
-                <w:lang w:val="ru-RU"/>
-              </w:rPr>
-              <w:t>Непонятно чем отличаются эти опции. Глянуть в чем различие</w:t>
-            </w:r>
+            <w:shd w:val="clear" w:color="auto" w:fill="92D050"/>
+          </w:tcPr>
+          <w:p>
+            <w:pPr>
+              <w:rPr>
+                <w:lang w:val="ru-RU"/>
+              </w:rPr>
+            </w:pPr>
           </w:p>
         </w:tc>
       </w:tr>
@@ -613,6 +714,125 @@
               <w:jc w:val="center"/>
               <w:rPr>
                 <w:b/>
+                <w:color w:val="FF0000"/>
+              </w:rPr>
+            </w:pPr>
+            <w:r>
+              <w:rPr>
+                <w:b/>
+                <w:color w:val="FF0000"/>
+              </w:rPr>
+              <w:t>HIGH</w:t>
+            </w:r>
+          </w:p>
+          <w:p>
+            <w:pPr>
+              <w:jc w:val="center"/>
+              <w:rPr>
+                <w:b/>
+              </w:rPr>
+            </w:pPr>
+            <w:r>
+              <w:rPr>
+                <w:b/>
+                <w:color w:val="FF0000"/>
+              </w:rPr>
+              <w:t>IMPROVE</w:t>
+            </w:r>
+          </w:p>
+        </w:tc>
+        <w:tc>
+          <w:tcPr>
+            <w:tcW w:w="3036" w:type="dxa"/>
+            <w:shd w:val="clear" w:color="auto" w:fill="92D050"/>
+          </w:tcPr>
+          <w:p>
+            <w:pPr>
+              <w:rPr>
+                <w:lang w:val="ru-RU"/>
+              </w:rPr>
+            </w:pPr>
+            <w:r>
+              <w:rPr>
+                <w:lang w:val="ru-RU"/>
+              </w:rPr>
+              <w:t>Адаптация под разные расширения экрнана</w:t>
+            </w:r>
+          </w:p>
+        </w:tc>
+        <w:tc>
+          <w:tcPr>
+            <w:tcW w:w="5157" w:type="dxa"/>
+            <w:shd w:val="clear" w:color="auto" w:fill="92D050"/>
+          </w:tcPr>
+          <w:p>
+            <w:pPr>
+              <w:rPr>
+                <w:lang w:val="ru-RU"/>
+              </w:rPr>
+            </w:pPr>
+            <w:r>
+              <w:rPr>
+                <w:lang w:val="ru-RU"/>
+              </w:rPr>
+              <w:t xml:space="preserve">Сделать разметку в </w:t>
+            </w:r>
+            <w:r>
+              <w:t>TODO</w:t>
+            </w:r>
+            <w:r>
+              <w:rPr>
+                <w:lang w:val="ru-RU"/>
+              </w:rPr>
+              <w:t xml:space="preserve"> </w:t>
+            </w:r>
+            <w:r>
+              <w:rPr>
+                <w:lang w:val="ru-RU"/>
+              </w:rPr>
+              <w:t>фрагменте под разные расширение экранов (на лопатах не вмещаются все надписи</w:t>
+            </w:r>
+          </w:p>
+        </w:tc>
+      </w:tr>
+    </w:tbl>
+    <w:p/>
+    <w:p>
+      <w:pPr>
+        <w:pStyle w:val="2"/>
+      </w:pPr>
+    </w:p>
+    <w:p>
+      <w:pPr>
+        <w:pStyle w:val="2"/>
+      </w:pPr>
+      <w:r>
+        <w:t>BACKLOG</w:t>
+      </w:r>
+    </w:p>
+    <w:p/>
+    <w:p/>
+    <w:tbl>
+      <w:tblPr>
+        <w:tblStyle w:val="a5"/>
+        <w:tblW w:w="0" w:type="auto"/>
+        <w:tblLook w:val="04A0"/>
+      </w:tblPr>
+      <w:tblGrid>
+        <w:gridCol w:w="1095"/>
+        <w:gridCol w:w="3036"/>
+        <w:gridCol w:w="5157"/>
+      </w:tblGrid>
+      <w:tr>
+        <w:tc>
+          <w:tcPr>
+            <w:tcW w:w="1095" w:type="dxa"/>
+          </w:tcPr>
+          <w:p>
+            <w:pPr>
+              <w:jc w:val="center"/>
+              <w:rPr>
+                <w:b/>
                 <w:color w:val="F79646" w:themeColor="accent6"/>
               </w:rPr>
             </w:pPr>
@@ -629,53 +849,43 @@
               <w:jc w:val="center"/>
               <w:rPr>
                 <w:b/>
-              </w:rPr>
-            </w:pPr>
-            <w:r>
-              <w:rPr>
-                <w:b/>
                 <w:color w:val="F79646" w:themeColor="accent6"/>
               </w:rPr>
-              <w:t>SYSTEM</w:t>
+            </w:pPr>
+            <w:r>
+              <w:rPr>
+                <w:b/>
+              </w:rPr>
+              <w:t>FEATURE</w:t>
             </w:r>
           </w:p>
         </w:tc>
         <w:tc>
           <w:tcPr>
             <w:tcW w:w="3036" w:type="dxa"/>
-            <w:shd w:val="clear" w:color="auto" w:fill="92D050"/>
-          </w:tcPr>
-          <w:p>
-            <w:pPr>
-              <w:rPr>
-                <w:lang w:val="ru-RU"/>
-              </w:rPr>
-            </w:pPr>
-            <w:r>
-              <w:rPr>
-                <w:lang w:val="ru-RU"/>
-              </w:rPr>
-              <w:t>Закинуть проект в Гитхаб</w:t>
+          </w:tcPr>
+          <w:p>
+            <w:r>
+              <w:rPr>
+                <w:lang w:val="ru-RU"/>
+              </w:rPr>
+              <w:t xml:space="preserve">Перевести приложение на </w:t>
+            </w:r>
+            <w:r>
+              <w:t>AndroidX</w:t>
             </w:r>
           </w:p>
         </w:tc>
         <w:tc>
           <w:tcPr>
             <w:tcW w:w="5157" w:type="dxa"/>
-            <w:shd w:val="clear" w:color="auto" w:fill="92D050"/>
-          </w:tcPr>
-          <w:p>
-            <w:pPr>
-              <w:rPr>
-                <w:lang w:val="ru-RU"/>
-              </w:rPr>
-            </w:pPr>
-            <w:r>
-              <w:rPr>
-                <w:lang w:val="ru-RU"/>
-              </w:rPr>
-              <w:t>Сделать его паблик</w:t>
-            </w:r>
+          </w:tcPr>
+          <w:p>
+            <w:pPr>
+              <w:rPr>
+                <w:lang w:val="ru-RU"/>
+              </w:rPr>
+            </w:pPr>
           </w:p>
         </w:tc>
       </w:tr>
@@ -683,113 +893,78 @@
         <w:tc>
           <w:tcPr>
             <w:tcW w:w="1095" w:type="dxa"/>
-            <w:shd w:val="clear" w:color="auto" w:fill="92D050"/>
-          </w:tcPr>
-          <w:p>
-            <w:pPr>
-              <w:jc w:val="center"/>
-              <w:rPr>
-                <w:b/>
-                <w:color w:val="FF0000"/>
-              </w:rPr>
-            </w:pPr>
-            <w:r>
-              <w:rPr>
-                <w:b/>
-                <w:color w:val="FF0000"/>
-              </w:rPr>
-              <w:t>HIGH</w:t>
-            </w:r>
-          </w:p>
-          <w:p>
-            <w:pPr>
-              <w:jc w:val="center"/>
-              <w:rPr>
-                <w:b/>
-              </w:rPr>
-            </w:pPr>
-            <w:r>
-              <w:rPr>
-                <w:b/>
-              </w:rPr>
-              <w:t>IMROVE</w:t>
+          </w:tcPr>
+          <w:p>
+            <w:pPr>
+              <w:jc w:val="center"/>
+              <w:rPr>
+                <w:b/>
+                <w:color w:val="F79646" w:themeColor="accent6"/>
+              </w:rPr>
+            </w:pPr>
+            <w:r>
+              <w:rPr>
+                <w:b/>
+                <w:color w:val="F79646" w:themeColor="accent6"/>
+              </w:rPr>
+              <w:t>MED</w:t>
+            </w:r>
+          </w:p>
+          <w:p>
+            <w:pPr>
+              <w:jc w:val="center"/>
+              <w:rPr>
+                <w:b/>
+              </w:rPr>
+            </w:pPr>
+            <w:r>
+              <w:rPr>
+                <w:b/>
+              </w:rPr>
+              <w:t>FEATURE</w:t>
             </w:r>
           </w:p>
         </w:tc>
         <w:tc>
           <w:tcPr>
             <w:tcW w:w="3036" w:type="dxa"/>
-            <w:shd w:val="clear" w:color="auto" w:fill="92D050"/>
-          </w:tcPr>
-          <w:p>
-            <w:pPr>
-              <w:rPr>
-                <w:lang w:val="ru-RU"/>
-              </w:rPr>
-            </w:pPr>
-            <w:r>
-              <w:rPr>
-                <w:lang w:val="ru-RU"/>
-              </w:rPr>
-              <w:t xml:space="preserve">Фрагмент </w:t>
-            </w:r>
-            <w:r>
-              <w:t>EDIT</w:t>
-            </w:r>
-            <w:r>
-              <w:rPr>
-                <w:lang w:val="ru-RU"/>
-              </w:rPr>
-              <w:t xml:space="preserve"> </w:t>
-            </w:r>
-            <w:r>
-              <w:rPr>
-                <w:lang w:val="ru-RU"/>
-              </w:rPr>
-              <w:t xml:space="preserve">разделить на два фрагмента для </w:t>
-            </w:r>
-            <w:r>
-              <w:t>COMPLETED</w:t>
-            </w:r>
-            <w:r>
-              <w:rPr>
-                <w:lang w:val="ru-RU"/>
-              </w:rPr>
-              <w:t xml:space="preserve"> и </w:t>
-            </w:r>
-            <w:r>
-              <w:t>EDIT</w:t>
-            </w:r>
-            <w:r>
-              <w:rPr>
-                <w:lang w:val="ru-RU"/>
-              </w:rPr>
-              <w:t xml:space="preserve"> </w:t>
-            </w:r>
-            <w:r>
-              <w:rPr>
-                <w:lang w:val="ru-RU"/>
-              </w:rPr>
-              <w:t>задач</w:t>
+          </w:tcPr>
+          <w:p>
+            <w:r>
+              <w:t>EDIT -&gt; Delete button</w:t>
             </w:r>
           </w:p>
         </w:tc>
         <w:tc>
           <w:tcPr>
             <w:tcW w:w="5157" w:type="dxa"/>
-            <w:shd w:val="clear" w:color="auto" w:fill="92D050"/>
-          </w:tcPr>
-          <w:p>
-            <w:pPr>
-              <w:rPr>
-                <w:lang w:val="ru-RU"/>
-              </w:rPr>
-            </w:pPr>
-            <w:r>
-              <w:rPr>
-                <w:lang w:val="ru-RU"/>
-              </w:rPr>
-              <w:t>Если задача закончена, то там не нужно мастерить всякие кнопки. И окно просмотра описания должно быть шире</w:t>
+          </w:tcPr>
+          <w:p>
+            <w:pPr>
+              <w:rPr>
+                <w:lang w:val="ru-RU"/>
+              </w:rPr>
+            </w:pPr>
+            <w:r>
+              <w:rPr>
+                <w:lang w:val="ru-RU"/>
+              </w:rPr>
+              <w:t xml:space="preserve">Показывать диалог удаление и если </w:t>
+            </w:r>
+            <w:r>
+              <w:t>YES</w:t>
+            </w:r>
+            <w:r>
+              <w:rPr>
+                <w:lang w:val="ru-RU"/>
+              </w:rPr>
+              <w:t xml:space="preserve">, </w:t>
+            </w:r>
+            <w:r>
+              <w:rPr>
+                <w:lang w:val="ru-RU"/>
+              </w:rPr>
+              <w:t>удалять задачу.</w:t>
             </w:r>
           </w:p>
         </w:tc>
@@ -798,62 +973,50 @@
         <w:tc>
           <w:tcPr>
             <w:tcW w:w="1095" w:type="dxa"/>
-            <w:shd w:val="clear" w:color="auto" w:fill="92D050"/>
-          </w:tcPr>
-          <w:p>
-            <w:pPr>
-              <w:jc w:val="center"/>
-              <w:rPr>
-                <w:b/>
-                <w:color w:val="F79646" w:themeColor="accent6"/>
-              </w:rPr>
-            </w:pPr>
-            <w:r>
-              <w:rPr>
-                <w:b/>
-                <w:color w:val="F79646" w:themeColor="accent6"/>
-              </w:rPr>
-              <w:t>MED</w:t>
-            </w:r>
-          </w:p>
-          <w:p>
-            <w:pPr>
-              <w:jc w:val="center"/>
-              <w:rPr>
-                <w:b/>
-              </w:rPr>
-            </w:pPr>
-            <w:r>
-              <w:rPr>
-                <w:b/>
-                <w:color w:val="F79646" w:themeColor="accent6"/>
-              </w:rPr>
-              <w:t>IMPROVE</w:t>
+          </w:tcPr>
+          <w:p>
+            <w:pPr>
+              <w:jc w:val="center"/>
+              <w:rPr>
+                <w:b/>
+                <w:color w:val="FF0000"/>
+              </w:rPr>
+            </w:pPr>
+            <w:r>
+              <w:rPr>
+                <w:b/>
+                <w:color w:val="FF0000"/>
+              </w:rPr>
+              <w:t>HIGH</w:t>
+            </w:r>
+          </w:p>
+          <w:p>
+            <w:pPr>
+              <w:jc w:val="center"/>
+              <w:rPr>
+                <w:b/>
+              </w:rPr>
+            </w:pPr>
+            <w:r>
+              <w:rPr>
+                <w:b/>
+              </w:rPr>
+              <w:t>FEATURE</w:t>
             </w:r>
           </w:p>
         </w:tc>
         <w:tc>
           <w:tcPr>
             <w:tcW w:w="3036" w:type="dxa"/>
-            <w:shd w:val="clear" w:color="auto" w:fill="92D050"/>
-          </w:tcPr>
-          <w:p>
-            <w:pPr>
-              <w:rPr>
-                <w:lang w:val="ru-RU"/>
-              </w:rPr>
-            </w:pPr>
-            <w:r>
-              <w:t>SETTINGS</w:t>
-            </w:r>
-            <w:r>
-              <w:rPr>
-                <w:lang w:val="ru-RU"/>
-              </w:rPr>
-              <w:t xml:space="preserve"> -&gt; </w:t>
-            </w:r>
-            <w:r>
-              <w:t>Language</w:t>
+          </w:tcPr>
+          <w:p>
+            <w:pPr>
+              <w:rPr>
+                <w:lang w:val="ru-RU"/>
+              </w:rPr>
+            </w:pPr>
+            <w:r>
+              <w:t>TODO</w:t>
             </w:r>
             <w:r>
               <w:rPr>
@@ -862,225 +1025,37 @@
               <w:t xml:space="preserve"> </w:t>
             </w:r>
             <w:r>
-              <w:rPr>
-                <w:lang w:val="ru-RU"/>
-              </w:rPr>
-              <w:t>сделать дропдаун списком</w:t>
+              <w:t>Screen</w:t>
+            </w:r>
+            <w:r>
+              <w:rPr>
+                <w:lang w:val="ru-RU"/>
+              </w:rPr>
+              <w:t xml:space="preserve"> – </w:t>
+            </w:r>
+            <w:r>
+              <w:rPr>
+                <w:lang w:val="ru-RU"/>
+              </w:rPr>
+              <w:t>сортировать от высокого приоритета к низкому. Убрать кнопку сортировки</w:t>
             </w:r>
           </w:p>
         </w:tc>
         <w:tc>
           <w:tcPr>
             <w:tcW w:w="5157" w:type="dxa"/>
-            <w:shd w:val="clear" w:color="auto" w:fill="92D050"/>
-          </w:tcPr>
-          <w:p>
-            <w:pPr>
-              <w:rPr>
-                <w:lang w:val="ru-RU"/>
-              </w:rPr>
-            </w:pPr>
-          </w:p>
-        </w:tc>
-      </w:tr>
-      <w:tr>
-        <w:tc>
-          <w:tcPr>
-            <w:tcW w:w="1095" w:type="dxa"/>
-            <w:shd w:val="clear" w:color="auto" w:fill="92D050"/>
-          </w:tcPr>
-          <w:p>
-            <w:pPr>
-              <w:jc w:val="center"/>
-              <w:rPr>
-                <w:b/>
-                <w:color w:val="00B050"/>
-              </w:rPr>
-            </w:pPr>
-            <w:r>
-              <w:rPr>
-                <w:b/>
-                <w:color w:val="00B050"/>
-              </w:rPr>
-              <w:t>LOW</w:t>
-            </w:r>
-          </w:p>
-          <w:p>
-            <w:pPr>
-              <w:jc w:val="center"/>
-              <w:rPr>
-                <w:b/>
-                <w:color w:val="00B050"/>
-              </w:rPr>
-            </w:pPr>
-            <w:r>
-              <w:rPr>
-                <w:b/>
-              </w:rPr>
-              <w:t>FEATURE</w:t>
-            </w:r>
-          </w:p>
-        </w:tc>
-        <w:tc>
-          <w:tcPr>
-            <w:tcW w:w="3036" w:type="dxa"/>
-            <w:shd w:val="clear" w:color="auto" w:fill="92D050"/>
-          </w:tcPr>
-          <w:p>
-            <w:pPr>
-              <w:rPr>
-                <w:lang w:val="ru-RU"/>
-              </w:rPr>
-            </w:pPr>
-            <w:r>
-              <w:t>TOP</w:t>
-            </w:r>
-            <w:r>
-              <w:rPr>
-                <w:lang w:val="ru-RU"/>
-              </w:rPr>
-              <w:t xml:space="preserve"> </w:t>
-            </w:r>
-            <w:r>
-              <w:t>System</w:t>
-            </w:r>
-            <w:r>
-              <w:rPr>
-                <w:lang w:val="ru-RU"/>
-              </w:rPr>
-              <w:t xml:space="preserve"> </w:t>
-            </w:r>
-            <w:r>
-              <w:t>bar</w:t>
-            </w:r>
-            <w:r>
-              <w:rPr>
-                <w:lang w:val="ru-RU"/>
-              </w:rPr>
-              <w:t xml:space="preserve"> – </w:t>
-            </w:r>
-            <w:r>
-              <w:rPr>
-                <w:lang w:val="ru-RU"/>
-              </w:rPr>
-              <w:t>цвет сделать синим</w:t>
-            </w:r>
-          </w:p>
-        </w:tc>
-        <w:tc>
-          <w:tcPr>
-            <w:tcW w:w="5157" w:type="dxa"/>
-            <w:shd w:val="clear" w:color="auto" w:fill="92D050"/>
-          </w:tcPr>
-          <w:p>
-            <w:pPr>
-              <w:rPr>
-                <w:lang w:val="ru-RU"/>
-              </w:rPr>
-            </w:pPr>
-          </w:p>
-        </w:tc>
-      </w:tr>
-      <w:tr>
-        <w:tc>
-          <w:tcPr>
-            <w:tcW w:w="1095" w:type="dxa"/>
-            <w:shd w:val="clear" w:color="auto" w:fill="92D050"/>
-          </w:tcPr>
-          <w:p>
-            <w:pPr>
-              <w:jc w:val="center"/>
-              <w:rPr>
-                <w:b/>
-                <w:color w:val="FF0000"/>
-              </w:rPr>
-            </w:pPr>
-            <w:r>
-              <w:rPr>
-                <w:b/>
-                <w:color w:val="FF0000"/>
-              </w:rPr>
-              <w:t>HIGH</w:t>
-            </w:r>
-          </w:p>
-          <w:p>
-            <w:pPr>
-              <w:jc w:val="center"/>
-              <w:rPr>
-                <w:b/>
-              </w:rPr>
-            </w:pPr>
-            <w:r>
-              <w:rPr>
-                <w:b/>
-                <w:color w:val="FF0000"/>
-              </w:rPr>
-              <w:t>IMPROVE</w:t>
-            </w:r>
-          </w:p>
-        </w:tc>
-        <w:tc>
-          <w:tcPr>
-            <w:tcW w:w="3036" w:type="dxa"/>
-            <w:shd w:val="clear" w:color="auto" w:fill="92D050"/>
-          </w:tcPr>
-          <w:p>
-            <w:pPr>
-              <w:rPr>
-                <w:lang w:val="ru-RU"/>
-              </w:rPr>
-            </w:pPr>
-            <w:r>
-              <w:rPr>
-                <w:lang w:val="ru-RU"/>
-              </w:rPr>
-              <w:t>Адаптация под разные расширения экрнана</w:t>
-            </w:r>
-          </w:p>
-        </w:tc>
-        <w:tc>
-          <w:tcPr>
-            <w:tcW w:w="5157" w:type="dxa"/>
-            <w:shd w:val="clear" w:color="auto" w:fill="92D050"/>
-          </w:tcPr>
-          <w:p>
-            <w:pPr>
-              <w:rPr>
-                <w:lang w:val="ru-RU"/>
-              </w:rPr>
-            </w:pPr>
-            <w:r>
-              <w:rPr>
-                <w:lang w:val="ru-RU"/>
-              </w:rPr>
-              <w:t xml:space="preserve">Сделать разметку в </w:t>
-            </w:r>
-            <w:r>
-              <w:t>TODO</w:t>
-            </w:r>
-            <w:r>
-              <w:rPr>
-                <w:lang w:val="ru-RU"/>
-              </w:rPr>
-              <w:t xml:space="preserve"> </w:t>
-            </w:r>
-            <w:r>
-              <w:rPr>
-                <w:lang w:val="ru-RU"/>
-              </w:rPr>
-              <w:t>фрагменте под разные расширение экранов (на лопатах не вмещаются все надписи</w:t>
-            </w:r>
+          </w:tcPr>
+          <w:p>
+            <w:pPr>
+              <w:rPr>
+                <w:lang w:val="ru-RU"/>
+              </w:rPr>
+            </w:pPr>
           </w:p>
         </w:tc>
       </w:tr>
     </w:tbl>
-    <w:p>
-      <w:pPr>
-        <w:rPr>
-          <w:lang w:val="ru-RU"/>
-        </w:rPr>
-      </w:pPr>
-    </w:p>
+    <w:p/>
     <w:sectPr>
       <w:pgSz w:w="11906" w:h="16838"/>
       <w:pgMar w:top="1417" w:right="1417" w:bottom="1134" w:left="1417" w:header="720" w:footer="720" w:gutter="0"/>

</xml_diff>